<commit_message>
Add RFID web page
</commit_message>
<xml_diff>
--- a/Doc/筆記.docx
+++ b/Doc/筆記.docx
@@ -2,6 +2,161 @@
 <file path=word/document.xml><?xml version="1.0" encoding="utf-8"?>
 <w:document xmlns:wpc="http://schemas.microsoft.com/office/word/2010/wordprocessingCanvas" xmlns:mc="http://schemas.openxmlformats.org/markup-compatibility/2006" xmlns:o="urn:schemas-microsoft-com:office:office" xmlns:r="http://schemas.openxmlformats.org/officeDocument/2006/relationships" xmlns:m="http://schemas.openxmlformats.org/officeDocument/2006/math" xmlns:v="urn:schemas-microsoft-com:vml" xmlns:wp14="http://schemas.microsoft.com/office/word/2010/wordprocessingDrawing" xmlns:wp="http://schemas.openxmlformats.org/drawingml/2006/wordprocessingDrawing" xmlns:w10="urn:schemas-microsoft-com:office:word" xmlns:w="http://schemas.openxmlformats.org/wordprocessingml/2006/main" xmlns:w14="http://schemas.microsoft.com/office/word/2010/wordml" xmlns:w15="http://schemas.microsoft.com/office/word/2012/wordml" xmlns:wpg="http://schemas.microsoft.com/office/word/2010/wordprocessingGroup" xmlns:wpi="http://schemas.microsoft.com/office/word/2010/wordprocessingInk" xmlns:wne="http://schemas.microsoft.com/office/word/2006/wordml" xmlns:wps="http://schemas.microsoft.com/office/word/2010/wordprocessingShape" mc:Ignorable="w14 w15 wp14">
   <w:body>
+    <w:p>
+      <w:pPr>
+        <w:pStyle w:val="Heading1"/>
+        <w:rPr>
+          <w:rStyle w:val="Hyperlink"/>
+        </w:rPr>
+      </w:pPr>
+      <w:r>
+        <w:rPr>
+          <w:rStyle w:val="Hyperlink"/>
+          <w:rFonts w:hint="eastAsia"/>
+        </w:rPr>
+        <w:t>書</w:t>
+      </w:r>
+    </w:p>
+    <w:p>
+      <w:pPr>
+        <w:rPr>
+          <w:rStyle w:val="Hyperlink"/>
+        </w:rPr>
+      </w:pPr>
+      <w:r>
+        <w:rPr>
+          <w:rFonts w:ascii="Segoe UI" w:hAnsi="Segoe UI" w:cs="Segoe UI"/>
+          <w:color w:val="24292E"/>
+          <w:shd w:val="clear" w:color="auto" w:fill="FFFFFF"/>
+        </w:rPr>
+        <w:fldChar w:fldCharType="begin"/>
+      </w:r>
+      <w:r>
+        <w:rPr>
+          <w:rFonts w:ascii="Segoe UI" w:hAnsi="Segoe UI" w:cs="Segoe UI"/>
+          <w:color w:val="24292E"/>
+          <w:shd w:val="clear" w:color="auto" w:fill="FFFFFF"/>
+        </w:rPr>
+        <w:instrText xml:space="preserve"> HYPERLINK "https://swf.com.tw/?p=986" \o "</w:instrText>
+      </w:r>
+      <w:r>
+        <w:rPr>
+          <w:rFonts w:ascii="Segoe UI" w:hAnsi="Segoe UI" w:cs="Segoe UI"/>
+          <w:color w:val="24292E"/>
+          <w:shd w:val="clear" w:color="auto" w:fill="FFFFFF"/>
+        </w:rPr>
+        <w:instrText>超圖解</w:instrText>
+      </w:r>
+      <w:r>
+        <w:rPr>
+          <w:rFonts w:ascii="Segoe UI" w:hAnsi="Segoe UI" w:cs="Segoe UI"/>
+          <w:color w:val="24292E"/>
+          <w:shd w:val="clear" w:color="auto" w:fill="FFFFFF"/>
+        </w:rPr>
+        <w:instrText xml:space="preserve">Arduino </w:instrText>
+      </w:r>
+      <w:r>
+        <w:rPr>
+          <w:rFonts w:ascii="Segoe UI" w:hAnsi="Segoe UI" w:cs="Segoe UI"/>
+          <w:color w:val="24292E"/>
+          <w:shd w:val="clear" w:color="auto" w:fill="FFFFFF"/>
+        </w:rPr>
+        <w:instrText>互動設計入門</w:instrText>
+      </w:r>
+      <w:r>
+        <w:rPr>
+          <w:rFonts w:ascii="Segoe UI" w:hAnsi="Segoe UI" w:cs="Segoe UI"/>
+          <w:color w:val="24292E"/>
+          <w:shd w:val="clear" w:color="auto" w:fill="FFFFFF"/>
+        </w:rPr>
+        <w:instrText xml:space="preserve">" </w:instrText>
+      </w:r>
+      <w:r>
+        <w:rPr>
+          <w:rFonts w:ascii="Segoe UI" w:hAnsi="Segoe UI" w:cs="Segoe UI"/>
+          <w:color w:val="24292E"/>
+          <w:shd w:val="clear" w:color="auto" w:fill="FFFFFF"/>
+        </w:rPr>
+        <w:fldChar w:fldCharType="separate"/>
+      </w:r>
+      <w:r>
+        <w:rPr>
+          <w:rFonts w:ascii="Segoe UI" w:hAnsi="Segoe UI" w:cs="Segoe UI"/>
+          <w:color w:val="24292E"/>
+          <w:shd w:val="clear" w:color="auto" w:fill="FFFFFF"/>
+        </w:rPr>
+        <w:t>超圖解</w:t>
+      </w:r>
+      <w:r>
+        <w:rPr>
+          <w:rFonts w:ascii="Segoe UI" w:hAnsi="Segoe UI" w:cs="Segoe UI"/>
+          <w:color w:val="24292E"/>
+          <w:shd w:val="clear" w:color="auto" w:fill="FFFFFF"/>
+        </w:rPr>
+        <w:t xml:space="preserve">ARDUINO </w:t>
+      </w:r>
+      <w:r>
+        <w:rPr>
+          <w:rFonts w:ascii="Segoe UI" w:hAnsi="Segoe UI" w:cs="Segoe UI"/>
+          <w:color w:val="24292E"/>
+          <w:shd w:val="clear" w:color="auto" w:fill="FFFFFF"/>
+        </w:rPr>
+        <w:t>互動設計入門</w:t>
+      </w:r>
+      <w:r>
+        <w:rPr>
+          <w:rFonts w:ascii="Segoe UI" w:hAnsi="Segoe UI" w:cs="Segoe UI"/>
+          <w:color w:val="24292E"/>
+          <w:shd w:val="clear" w:color="auto" w:fill="FFFFFF"/>
+        </w:rPr>
+        <w:fldChar w:fldCharType="end"/>
+      </w:r>
+      <w:r>
+        <w:rPr>
+          <w:rFonts w:ascii="Segoe UI" w:hAnsi="Segoe UI" w:cs="Segoe UI" w:hint="eastAsia"/>
+          <w:color w:val="24292E"/>
+          <w:shd w:val="clear" w:color="auto" w:fill="FFFFFF"/>
+        </w:rPr>
+        <w:t xml:space="preserve"> </w:t>
+      </w:r>
+      <w:hyperlink r:id="rId5" w:history="1">
+        <w:r>
+          <w:rPr>
+            <w:rStyle w:val="Hyperlink"/>
+          </w:rPr>
+          <w:t>https://swf.com.tw/?p=986</w:t>
+        </w:r>
+      </w:hyperlink>
+    </w:p>
+    <w:p>
+      <w:pPr>
+        <w:rPr>
+          <w:rStyle w:val="Hyperlink"/>
+        </w:rPr>
+      </w:pPr>
+    </w:p>
+    <w:p>
+      <w:pPr>
+        <w:rPr>
+          <w:rStyle w:val="Hyperlink"/>
+        </w:rPr>
+      </w:pPr>
+      <w:hyperlink r:id="rId6" w:history="1">
+        <w:r>
+          <w:rPr>
+            <w:rStyle w:val="Hyperlink"/>
+          </w:rPr>
+          <w:t>https://swf.com.tw/?p=930</w:t>
+        </w:r>
+      </w:hyperlink>
+    </w:p>
+    <w:p>
+      <w:pPr>
+        <w:rPr>
+          <w:rStyle w:val="Hyperlink"/>
+        </w:rPr>
+      </w:pPr>
+    </w:p>
     <w:p>
       <w:pPr>
         <w:rPr>
@@ -172,7 +327,7 @@
                     </pic:cNvPicPr>
                   </pic:nvPicPr>
                   <pic:blipFill>
-                    <a:blip r:embed="rId5" cstate="print">
+                    <a:blip r:embed="rId7" cstate="print">
                       <a:extLst>
                         <a:ext uri="{28A0092B-C50C-407E-A947-70E740481C1C}">
                           <a14:useLocalDpi xmlns:a14="http://schemas.microsoft.com/office/drawing/2010/main" val="0"/>
@@ -227,7 +382,7 @@
                     <pic:cNvPicPr/>
                   </pic:nvPicPr>
                   <pic:blipFill>
-                    <a:blip r:embed="rId6"/>
+                    <a:blip r:embed="rId8"/>
                     <a:stretch>
                       <a:fillRect/>
                     </a:stretch>
@@ -263,7 +418,7 @@
       </w:r>
     </w:p>
     <w:p>
-      <w:hyperlink r:id="rId7" w:history="1">
+      <w:hyperlink r:id="rId9" w:history="1">
         <w:r>
           <w:rPr>
             <w:rStyle w:val="Hyperlink"/>
@@ -323,7 +478,7 @@
         </w:rPr>
         <w:t xml:space="preserve">Install driver </w:t>
       </w:r>
-      <w:hyperlink r:id="rId8" w:history="1">
+      <w:hyperlink r:id="rId10" w:history="1">
         <w:r>
           <w:rPr>
             <w:rStyle w:val="Hyperlink"/>
@@ -472,7 +627,7 @@
                     <pic:cNvPicPr/>
                   </pic:nvPicPr>
                   <pic:blipFill>
-                    <a:blip r:embed="rId9"/>
+                    <a:blip r:embed="rId11"/>
                     <a:stretch>
                       <a:fillRect/>
                     </a:stretch>
@@ -964,7 +1119,7 @@
                     <pic:cNvPicPr/>
                   </pic:nvPicPr>
                   <pic:blipFill>
-                    <a:blip r:embed="rId10"/>
+                    <a:blip r:embed="rId12"/>
                     <a:stretch>
                       <a:fillRect/>
                     </a:stretch>
@@ -1084,7 +1239,7 @@
       <w:r>
         <w:t xml:space="preserve">: </w:t>
       </w:r>
-      <w:hyperlink r:id="rId11" w:history="1">
+      <w:hyperlink r:id="rId13" w:history="1">
         <w:r>
           <w:rPr>
             <w:rStyle w:val="Hyperlink"/>
@@ -1097,7 +1252,7 @@
       <w:r>
         <w:t xml:space="preserve">Doc: </w:t>
       </w:r>
-      <w:hyperlink r:id="rId12" w:history="1">
+      <w:hyperlink r:id="rId14" w:history="1">
         <w:r>
           <w:rPr>
             <w:rStyle w:val="Hyperlink"/>
@@ -1117,189 +1272,6 @@
             <wp:extent cx="4971429" cy="2361905"/>
             <wp:effectExtent l="0" t="0" r="635" b="635"/>
             <wp:docPr id="7" name="Picture 7"/>
-            <wp:cNvGraphicFramePr>
-              <a:graphicFrameLocks xmlns:a="http://schemas.openxmlformats.org/drawingml/2006/main" noChangeAspect="1"/>
-            </wp:cNvGraphicFramePr>
-            <a:graphic xmlns:a="http://schemas.openxmlformats.org/drawingml/2006/main">
-              <a:graphicData uri="http://schemas.openxmlformats.org/drawingml/2006/picture">
-                <pic:pic xmlns:pic="http://schemas.openxmlformats.org/drawingml/2006/picture">
-                  <pic:nvPicPr>
-                    <pic:cNvPr id="1" name=""/>
-                    <pic:cNvPicPr/>
-                  </pic:nvPicPr>
-                  <pic:blipFill>
-                    <a:blip r:embed="rId13"/>
-                    <a:stretch>
-                      <a:fillRect/>
-                    </a:stretch>
-                  </pic:blipFill>
-                  <pic:spPr>
-                    <a:xfrm>
-                      <a:off x="0" y="0"/>
-                      <a:ext cx="4971429" cy="2361905"/>
-                    </a:xfrm>
-                    <a:prstGeom prst="rect">
-                      <a:avLst/>
-                    </a:prstGeom>
-                  </pic:spPr>
-                </pic:pic>
-              </a:graphicData>
-            </a:graphic>
-          </wp:inline>
-        </w:drawing>
-      </w:r>
-    </w:p>
-    <w:p/>
-    <w:p>
-      <w:r>
-        <w:rPr>
-          <w:noProof/>
-        </w:rPr>
-        <w:lastRenderedPageBreak/>
-        <w:drawing>
-          <wp:inline distT="0" distB="0" distL="0" distR="0" wp14:anchorId="5408FE4A" wp14:editId="48BEFFDE">
-            <wp:extent cx="4400815" cy="3771900"/>
-            <wp:effectExtent l="0" t="0" r="0" b="0"/>
-            <wp:docPr id="6" name="Picture 6"/>
-            <wp:cNvGraphicFramePr>
-              <a:graphicFrameLocks xmlns:a="http://schemas.openxmlformats.org/drawingml/2006/main" noChangeAspect="1"/>
-            </wp:cNvGraphicFramePr>
-            <a:graphic xmlns:a="http://schemas.openxmlformats.org/drawingml/2006/main">
-              <a:graphicData uri="http://schemas.openxmlformats.org/drawingml/2006/picture">
-                <pic:pic xmlns:pic="http://schemas.openxmlformats.org/drawingml/2006/picture">
-                  <pic:nvPicPr>
-                    <pic:cNvPr id="1" name=""/>
-                    <pic:cNvPicPr/>
-                  </pic:nvPicPr>
-                  <pic:blipFill>
-                    <a:blip r:embed="rId14"/>
-                    <a:stretch>
-                      <a:fillRect/>
-                    </a:stretch>
-                  </pic:blipFill>
-                  <pic:spPr>
-                    <a:xfrm>
-                      <a:off x="0" y="0"/>
-                      <a:ext cx="4404041" cy="3774665"/>
-                    </a:xfrm>
-                    <a:prstGeom prst="rect">
-                      <a:avLst/>
-                    </a:prstGeom>
-                  </pic:spPr>
-                </pic:pic>
-              </a:graphicData>
-            </a:graphic>
-          </wp:inline>
-        </w:drawing>
-      </w:r>
-    </w:p>
-    <w:p/>
-    <w:p>
-      <w:r>
-        <w:rPr>
-          <w:rFonts w:hint="eastAsia"/>
-        </w:rPr>
-        <w:t xml:space="preserve">Note: </w:t>
-      </w:r>
-    </w:p>
-    <w:p>
-      <w:r>
-        <w:tab/>
-      </w:r>
-      <w:r>
-        <w:rPr>
-          <w:rFonts w:hint="eastAsia"/>
-        </w:rPr>
-        <w:t>需要事先匯入</w:t>
-      </w:r>
-      <w:r>
-        <w:rPr>
-          <w:rFonts w:hint="eastAsia"/>
-        </w:rPr>
-        <w:t xml:space="preserve"> </w:t>
-      </w:r>
-      <w:proofErr w:type="spellStart"/>
-      <w:r>
-        <w:t>ArduinoJSON</w:t>
-      </w:r>
-      <w:proofErr w:type="spellEnd"/>
-      <w:r>
-        <w:t xml:space="preserve"> </w:t>
-      </w:r>
-      <w:r>
-        <w:rPr>
-          <w:rFonts w:hint="eastAsia"/>
-        </w:rPr>
-        <w:t>程式庫</w:t>
-      </w:r>
-    </w:p>
-    <w:p/>
-    <w:tbl>
-      <w:tblPr>
-        <w:tblStyle w:val="TableGrid"/>
-        <w:tblW w:w="0" w:type="auto"/>
-        <w:tblLook w:val="04A0" w:firstRow="1" w:lastRow="0" w:firstColumn="1" w:lastColumn="0" w:noHBand="0" w:noVBand="1"/>
-      </w:tblPr>
-      <w:tblGrid>
-        <w:gridCol w:w="8296"/>
-      </w:tblGrid>
-      <w:tr>
-        <w:tc>
-          <w:tcPr>
-            <w:tcW w:w="8296" w:type="dxa"/>
-          </w:tcPr>
-          <w:p>
-            <w:r>
-              <w:t>// Set connection information.</w:t>
-            </w:r>
-          </w:p>
-          <w:p>
-            <w:r>
-              <w:t>#define FIREBASE_HOST "arduino-ff0bc.firebaseio.com"</w:t>
-            </w:r>
-          </w:p>
-          <w:p>
-            <w:r>
-              <w:t>#define FIREBASE_AUTH "qGXsCir7KVVbAe2H4DVwWJBgulLThlfHBiA1inqZ"</w:t>
-            </w:r>
-          </w:p>
-          <w:p>
-            <w:r>
-              <w:t>#define WIFI_SSID "505-AP"</w:t>
-            </w:r>
-          </w:p>
-          <w:p>
-            <w:r>
-              <w:t>#define WIFI_PASSWORD "mis505505"</w:t>
-            </w:r>
-          </w:p>
-        </w:tc>
-      </w:tr>
-    </w:tbl>
-    <w:p/>
-    <w:p>
-      <w:pPr>
-        <w:pStyle w:val="ListParagraph"/>
-        <w:numPr>
-          <w:ilvl w:val="0"/>
-          <w:numId w:val="3"/>
-        </w:numPr>
-        <w:ind w:leftChars="0"/>
-      </w:pPr>
-      <w:r>
-        <w:t>FIREBASE_HOST</w:t>
-      </w:r>
-    </w:p>
-    <w:p>
-      <w:r>
-        <w:rPr>
-          <w:noProof/>
-        </w:rPr>
-        <w:drawing>
-          <wp:inline distT="0" distB="0" distL="0" distR="0" wp14:anchorId="64244A37" wp14:editId="2C59208E">
-            <wp:extent cx="5274310" cy="2174875"/>
-            <wp:effectExtent l="0" t="0" r="2540" b="0"/>
-            <wp:docPr id="9" name="Picture 9"/>
             <wp:cNvGraphicFramePr>
               <a:graphicFrameLocks xmlns:a="http://schemas.openxmlformats.org/drawingml/2006/main" noChangeAspect="1"/>
             </wp:cNvGraphicFramePr>
@@ -1319,7 +1291,7 @@
                   <pic:spPr>
                     <a:xfrm>
                       <a:off x="0" y="0"/>
-                      <a:ext cx="5274310" cy="2174875"/>
+                      <a:ext cx="4971429" cy="2361905"/>
                     </a:xfrm>
                     <a:prstGeom prst="rect">
                       <a:avLst/>
@@ -1334,28 +1306,16 @@
     </w:p>
     <w:p/>
     <w:p>
-      <w:pPr>
-        <w:pStyle w:val="ListParagraph"/>
-        <w:numPr>
-          <w:ilvl w:val="0"/>
-          <w:numId w:val="3"/>
-        </w:numPr>
-        <w:ind w:leftChars="0"/>
-      </w:pPr>
-      <w:r>
-        <w:t>FIREBASE</w:t>
-      </w:r>
-    </w:p>
-    <w:p>
       <w:r>
         <w:rPr>
           <w:noProof/>
         </w:rPr>
+        <w:lastRenderedPageBreak/>
         <w:drawing>
-          <wp:inline distT="0" distB="0" distL="0" distR="0" wp14:anchorId="1D536259" wp14:editId="77A991A0">
-            <wp:extent cx="5274310" cy="2379980"/>
-            <wp:effectExtent l="0" t="0" r="2540" b="1270"/>
-            <wp:docPr id="8" name="Picture 8"/>
+          <wp:inline distT="0" distB="0" distL="0" distR="0" wp14:anchorId="5408FE4A" wp14:editId="48BEFFDE">
+            <wp:extent cx="4400815" cy="3771900"/>
+            <wp:effectExtent l="0" t="0" r="0" b="0"/>
+            <wp:docPr id="6" name="Picture 6"/>
             <wp:cNvGraphicFramePr>
               <a:graphicFrameLocks xmlns:a="http://schemas.openxmlformats.org/drawingml/2006/main" noChangeAspect="1"/>
             </wp:cNvGraphicFramePr>
@@ -1375,6 +1335,201 @@
                   <pic:spPr>
                     <a:xfrm>
                       <a:off x="0" y="0"/>
+                      <a:ext cx="4404041" cy="3774665"/>
+                    </a:xfrm>
+                    <a:prstGeom prst="rect">
+                      <a:avLst/>
+                    </a:prstGeom>
+                  </pic:spPr>
+                </pic:pic>
+              </a:graphicData>
+            </a:graphic>
+          </wp:inline>
+        </w:drawing>
+      </w:r>
+    </w:p>
+    <w:p/>
+    <w:p>
+      <w:r>
+        <w:rPr>
+          <w:rFonts w:hint="eastAsia"/>
+        </w:rPr>
+        <w:t xml:space="preserve">Note: </w:t>
+      </w:r>
+    </w:p>
+    <w:p>
+      <w:r>
+        <w:tab/>
+      </w:r>
+      <w:r>
+        <w:rPr>
+          <w:rFonts w:hint="eastAsia"/>
+        </w:rPr>
+        <w:t>需要事先匯入</w:t>
+      </w:r>
+      <w:r>
+        <w:rPr>
+          <w:rFonts w:hint="eastAsia"/>
+        </w:rPr>
+        <w:t xml:space="preserve"> </w:t>
+      </w:r>
+      <w:proofErr w:type="spellStart"/>
+      <w:r>
+        <w:t>ArduinoJSON</w:t>
+      </w:r>
+      <w:proofErr w:type="spellEnd"/>
+      <w:r>
+        <w:t xml:space="preserve"> </w:t>
+      </w:r>
+      <w:r>
+        <w:rPr>
+          <w:rFonts w:hint="eastAsia"/>
+        </w:rPr>
+        <w:t>程式庫</w:t>
+      </w:r>
+    </w:p>
+    <w:p/>
+    <w:tbl>
+      <w:tblPr>
+        <w:tblStyle w:val="TableGrid"/>
+        <w:tblW w:w="0" w:type="auto"/>
+        <w:tblLook w:val="04A0" w:firstRow="1" w:lastRow="0" w:firstColumn="1" w:lastColumn="0" w:noHBand="0" w:noVBand="1"/>
+      </w:tblPr>
+      <w:tblGrid>
+        <w:gridCol w:w="8296"/>
+      </w:tblGrid>
+      <w:tr>
+        <w:tc>
+          <w:tcPr>
+            <w:tcW w:w="8296" w:type="dxa"/>
+          </w:tcPr>
+          <w:p>
+            <w:r>
+              <w:t>// Set connection information.</w:t>
+            </w:r>
+          </w:p>
+          <w:p>
+            <w:r>
+              <w:t>#define FIREBASE_HOST "arduino-ff0bc.firebaseio.com"</w:t>
+            </w:r>
+          </w:p>
+          <w:p>
+            <w:r>
+              <w:t>#define FIREBASE_AUTH "qGXsCir7KVVbAe2H4DVwWJBgulLThlfHBiA1inqZ"</w:t>
+            </w:r>
+          </w:p>
+          <w:p>
+            <w:r>
+              <w:t>#define WIFI_SSID "505-AP"</w:t>
+            </w:r>
+          </w:p>
+          <w:p>
+            <w:r>
+              <w:t>#define WIFI_PASSWORD "mis505505"</w:t>
+            </w:r>
+          </w:p>
+        </w:tc>
+      </w:tr>
+    </w:tbl>
+    <w:p/>
+    <w:p>
+      <w:pPr>
+        <w:pStyle w:val="ListParagraph"/>
+        <w:numPr>
+          <w:ilvl w:val="0"/>
+          <w:numId w:val="3"/>
+        </w:numPr>
+        <w:ind w:leftChars="0"/>
+      </w:pPr>
+      <w:r>
+        <w:t>FIREBASE_HOST</w:t>
+      </w:r>
+    </w:p>
+    <w:p>
+      <w:r>
+        <w:rPr>
+          <w:noProof/>
+        </w:rPr>
+        <w:drawing>
+          <wp:inline distT="0" distB="0" distL="0" distR="0" wp14:anchorId="64244A37" wp14:editId="2C59208E">
+            <wp:extent cx="5274310" cy="2174875"/>
+            <wp:effectExtent l="0" t="0" r="2540" b="0"/>
+            <wp:docPr id="9" name="Picture 9"/>
+            <wp:cNvGraphicFramePr>
+              <a:graphicFrameLocks xmlns:a="http://schemas.openxmlformats.org/drawingml/2006/main" noChangeAspect="1"/>
+            </wp:cNvGraphicFramePr>
+            <a:graphic xmlns:a="http://schemas.openxmlformats.org/drawingml/2006/main">
+              <a:graphicData uri="http://schemas.openxmlformats.org/drawingml/2006/picture">
+                <pic:pic xmlns:pic="http://schemas.openxmlformats.org/drawingml/2006/picture">
+                  <pic:nvPicPr>
+                    <pic:cNvPr id="1" name=""/>
+                    <pic:cNvPicPr/>
+                  </pic:nvPicPr>
+                  <pic:blipFill>
+                    <a:blip r:embed="rId17"/>
+                    <a:stretch>
+                      <a:fillRect/>
+                    </a:stretch>
+                  </pic:blipFill>
+                  <pic:spPr>
+                    <a:xfrm>
+                      <a:off x="0" y="0"/>
+                      <a:ext cx="5274310" cy="2174875"/>
+                    </a:xfrm>
+                    <a:prstGeom prst="rect">
+                      <a:avLst/>
+                    </a:prstGeom>
+                  </pic:spPr>
+                </pic:pic>
+              </a:graphicData>
+            </a:graphic>
+          </wp:inline>
+        </w:drawing>
+      </w:r>
+    </w:p>
+    <w:p/>
+    <w:p>
+      <w:pPr>
+        <w:pStyle w:val="ListParagraph"/>
+        <w:numPr>
+          <w:ilvl w:val="0"/>
+          <w:numId w:val="3"/>
+        </w:numPr>
+        <w:ind w:leftChars="0"/>
+      </w:pPr>
+      <w:r>
+        <w:t>FIREBASE</w:t>
+      </w:r>
+    </w:p>
+    <w:p>
+      <w:r>
+        <w:rPr>
+          <w:noProof/>
+        </w:rPr>
+        <w:drawing>
+          <wp:inline distT="0" distB="0" distL="0" distR="0" wp14:anchorId="1D536259" wp14:editId="77A991A0">
+            <wp:extent cx="5274310" cy="2379980"/>
+            <wp:effectExtent l="0" t="0" r="2540" b="1270"/>
+            <wp:docPr id="8" name="Picture 8"/>
+            <wp:cNvGraphicFramePr>
+              <a:graphicFrameLocks xmlns:a="http://schemas.openxmlformats.org/drawingml/2006/main" noChangeAspect="1"/>
+            </wp:cNvGraphicFramePr>
+            <a:graphic xmlns:a="http://schemas.openxmlformats.org/drawingml/2006/main">
+              <a:graphicData uri="http://schemas.openxmlformats.org/drawingml/2006/picture">
+                <pic:pic xmlns:pic="http://schemas.openxmlformats.org/drawingml/2006/picture">
+                  <pic:nvPicPr>
+                    <pic:cNvPr id="1" name=""/>
+                    <pic:cNvPicPr/>
+                  </pic:nvPicPr>
+                  <pic:blipFill>
+                    <a:blip r:embed="rId18"/>
+                    <a:stretch>
+                      <a:fillRect/>
+                    </a:stretch>
+                  </pic:blipFill>
+                  <pic:spPr>
+                    <a:xfrm>
+                      <a:off x="0" y="0"/>
                       <a:ext cx="5274310" cy="2379980"/>
                     </a:xfrm>
                     <a:prstGeom prst="rect">
@@ -1388,9 +1543,805 @@
         </w:drawing>
       </w:r>
     </w:p>
+    <w:p>
+      <w:pPr>
+        <w:widowControl/>
+      </w:pPr>
+      <w:r>
+        <w:br w:type="page"/>
+      </w:r>
+    </w:p>
+    <w:p/>
+    <w:p>
+      <w:pPr>
+        <w:pStyle w:val="Heading1"/>
+        <w:rPr>
+          <w:rFonts w:hint="eastAsia"/>
+        </w:rPr>
+      </w:pPr>
+      <w:r>
+        <w:rPr>
+          <w:rFonts w:hint="eastAsia"/>
+        </w:rPr>
+        <w:t>Arduino JSON</w:t>
+      </w:r>
+    </w:p>
+    <w:tbl>
+      <w:tblPr>
+        <w:tblStyle w:val="TableGrid"/>
+        <w:tblW w:w="0" w:type="auto"/>
+        <w:tblLook w:val="04A0" w:firstRow="1" w:lastRow="0" w:firstColumn="1" w:lastColumn="0" w:noHBand="0" w:noVBand="1"/>
+      </w:tblPr>
+      <w:tblGrid>
+        <w:gridCol w:w="8296"/>
+      </w:tblGrid>
+      <w:tr>
+        <w:tc>
+          <w:tcPr>
+            <w:tcW w:w="8296" w:type="dxa"/>
+          </w:tcPr>
+          <w:p>
+            <w:r>
+              <w:t xml:space="preserve">    </w:t>
+            </w:r>
+            <w:proofErr w:type="spellStart"/>
+            <w:r>
+              <w:t>jsonBuffer.clear</w:t>
+            </w:r>
+            <w:proofErr w:type="spellEnd"/>
+            <w:r>
+              <w:t>();</w:t>
+            </w:r>
+          </w:p>
+          <w:p>
+            <w:r>
+              <w:t xml:space="preserve">    // prepare send data to firebase</w:t>
+            </w:r>
+          </w:p>
+          <w:p>
+            <w:r>
+              <w:t xml:space="preserve">    </w:t>
+            </w:r>
+            <w:proofErr w:type="spellStart"/>
+            <w:r>
+              <w:t>JsonObject</w:t>
+            </w:r>
+            <w:proofErr w:type="spellEnd"/>
+            <w:r>
+              <w:t xml:space="preserve">&amp; </w:t>
+            </w:r>
+            <w:proofErr w:type="spellStart"/>
+            <w:r>
+              <w:t>cardObject</w:t>
+            </w:r>
+            <w:proofErr w:type="spellEnd"/>
+            <w:r>
+              <w:t xml:space="preserve"> = </w:t>
+            </w:r>
+            <w:proofErr w:type="spellStart"/>
+            <w:r>
+              <w:t>jsonBuffer.createObject</w:t>
+            </w:r>
+            <w:proofErr w:type="spellEnd"/>
+            <w:r>
+              <w:t>();</w:t>
+            </w:r>
+          </w:p>
+          <w:p>
+            <w:r>
+              <w:t xml:space="preserve">    </w:t>
+            </w:r>
+            <w:proofErr w:type="spellStart"/>
+            <w:r>
+              <w:t>cardObject</w:t>
+            </w:r>
+            <w:proofErr w:type="spellEnd"/>
+            <w:r>
+              <w:t>["</w:t>
+            </w:r>
+            <w:proofErr w:type="spellStart"/>
+            <w:r>
+              <w:t>casrdID</w:t>
+            </w:r>
+            <w:proofErr w:type="spellEnd"/>
+            <w:r>
+              <w:t xml:space="preserve">"] = </w:t>
+            </w:r>
+            <w:proofErr w:type="spellStart"/>
+            <w:r>
+              <w:t>cardID</w:t>
+            </w:r>
+            <w:proofErr w:type="spellEnd"/>
+            <w:r>
+              <w:t>;</w:t>
+            </w:r>
+          </w:p>
+          <w:p>
+            <w:r>
+              <w:t xml:space="preserve">    </w:t>
+            </w:r>
+            <w:proofErr w:type="spellStart"/>
+            <w:r>
+              <w:t>JsonObject</w:t>
+            </w:r>
+            <w:proofErr w:type="spellEnd"/>
+            <w:r>
+              <w:t xml:space="preserve">&amp; </w:t>
+            </w:r>
+            <w:proofErr w:type="spellStart"/>
+            <w:r>
+              <w:t>timeStampObject</w:t>
+            </w:r>
+            <w:proofErr w:type="spellEnd"/>
+            <w:r>
+              <w:t xml:space="preserve"> = </w:t>
+            </w:r>
+            <w:proofErr w:type="spellStart"/>
+            <w:r>
+              <w:t>jsonBuffer.createObject</w:t>
+            </w:r>
+            <w:proofErr w:type="spellEnd"/>
+            <w:r>
+              <w:t>();</w:t>
+            </w:r>
+          </w:p>
+          <w:p>
+            <w:r>
+              <w:t xml:space="preserve">    </w:t>
+            </w:r>
+            <w:proofErr w:type="spellStart"/>
+            <w:r>
+              <w:rPr>
+                <w:highlight w:val="yellow"/>
+              </w:rPr>
+              <w:t>timeStampObject</w:t>
+            </w:r>
+            <w:proofErr w:type="spellEnd"/>
+            <w:r>
+              <w:rPr>
+                <w:highlight w:val="yellow"/>
+              </w:rPr>
+              <w:t>[".</w:t>
+            </w:r>
+            <w:proofErr w:type="spellStart"/>
+            <w:r>
+              <w:rPr>
+                <w:highlight w:val="yellow"/>
+              </w:rPr>
+              <w:t>sv</w:t>
+            </w:r>
+            <w:proofErr w:type="spellEnd"/>
+            <w:r>
+              <w:rPr>
+                <w:highlight w:val="yellow"/>
+              </w:rPr>
+              <w:t>"] = "timestamp";</w:t>
+            </w:r>
+          </w:p>
+          <w:p>
+            <w:r>
+              <w:t xml:space="preserve">    </w:t>
+            </w:r>
+            <w:proofErr w:type="spellStart"/>
+            <w:r>
+              <w:t>cardObject</w:t>
+            </w:r>
+            <w:proofErr w:type="spellEnd"/>
+            <w:r>
+              <w:t>["</w:t>
+            </w:r>
+            <w:proofErr w:type="spellStart"/>
+            <w:r>
+              <w:t>timeStamp</w:t>
+            </w:r>
+            <w:proofErr w:type="spellEnd"/>
+            <w:r>
+              <w:t xml:space="preserve">"] = </w:t>
+            </w:r>
+            <w:proofErr w:type="spellStart"/>
+            <w:r>
+              <w:t>timeStampObject</w:t>
+            </w:r>
+            <w:proofErr w:type="spellEnd"/>
+            <w:r>
+              <w:t>;</w:t>
+            </w:r>
+          </w:p>
+          <w:p>
+            <w:r>
+              <w:t xml:space="preserve">    </w:t>
+            </w:r>
+            <w:proofErr w:type="spellStart"/>
+            <w:r>
+              <w:t>Firebase.push</w:t>
+            </w:r>
+            <w:proofErr w:type="spellEnd"/>
+            <w:r>
+              <w:t xml:space="preserve">("iot0901/records/", </w:t>
+            </w:r>
+            <w:proofErr w:type="spellStart"/>
+            <w:r>
+              <w:t>cardObject</w:t>
+            </w:r>
+            <w:proofErr w:type="spellEnd"/>
+            <w:r>
+              <w:t>);</w:t>
+            </w:r>
+          </w:p>
+        </w:tc>
+      </w:tr>
+    </w:tbl>
+    <w:p>
+      <w:r>
+        <w:t>https://github.com/bblanchon/ArduinoJson/issues/72</w:t>
+      </w:r>
+    </w:p>
+    <w:p>
+      <w:r>
+        <w:rPr>
+          <w:rFonts w:hint="eastAsia"/>
+        </w:rPr>
+        <w:t>使用</w:t>
+      </w:r>
+      <w:proofErr w:type="spellStart"/>
+      <w:r>
+        <w:t>jsonBuffer.createObject</w:t>
+      </w:r>
+      <w:proofErr w:type="spellEnd"/>
+      <w:r>
+        <w:rPr>
+          <w:rFonts w:hint="eastAsia"/>
+        </w:rPr>
+        <w:t xml:space="preserve"> </w:t>
+      </w:r>
+      <w:r>
+        <w:rPr>
+          <w:rFonts w:hint="eastAsia"/>
+        </w:rPr>
+        <w:t>時</w:t>
+      </w:r>
+      <w:r>
+        <w:rPr>
+          <w:rFonts w:hint="eastAsia"/>
+        </w:rPr>
+        <w:t xml:space="preserve">, </w:t>
+      </w:r>
+      <w:r>
+        <w:rPr>
+          <w:rFonts w:hint="eastAsia"/>
+        </w:rPr>
+        <w:t>因為是</w:t>
+      </w:r>
+      <w:r>
+        <w:rPr>
+          <w:rFonts w:hint="eastAsia"/>
+        </w:rPr>
+        <w:t xml:space="preserve"> </w:t>
+      </w:r>
+      <w:r>
+        <w:t xml:space="preserve">static </w:t>
+      </w:r>
+      <w:r>
+        <w:rPr>
+          <w:rFonts w:hint="eastAsia"/>
+        </w:rPr>
+        <w:t xml:space="preserve">, </w:t>
+      </w:r>
+      <w:r>
+        <w:rPr>
+          <w:rFonts w:hint="eastAsia"/>
+        </w:rPr>
+        <w:t>所以使用之前需要自清除之前占用的記憶體</w:t>
+      </w:r>
+      <w:r>
+        <w:rPr>
+          <w:rFonts w:hint="eastAsia"/>
+        </w:rPr>
+        <w:t xml:space="preserve">. </w:t>
+      </w:r>
+      <w:proofErr w:type="spellStart"/>
+      <w:proofErr w:type="gramStart"/>
+      <w:r>
+        <w:t>jsonBuffer.clear</w:t>
+      </w:r>
+      <w:proofErr w:type="spellEnd"/>
+      <w:r>
+        <w:t>(</w:t>
+      </w:r>
+      <w:proofErr w:type="gramEnd"/>
+      <w:r>
+        <w:t>);</w:t>
+      </w:r>
+    </w:p>
+    <w:p/>
+    <w:p>
+      <w:pPr>
+        <w:pStyle w:val="Heading2"/>
+        <w:ind w:left="480"/>
+      </w:pPr>
+      <w:r>
+        <w:rPr>
+          <w:rFonts w:hint="eastAsia"/>
+        </w:rPr>
+        <w:t>T</w:t>
+      </w:r>
+      <w:r>
+        <w:t xml:space="preserve">ime stamp </w:t>
+      </w:r>
+      <w:bookmarkStart w:id="0" w:name="_GoBack"/>
+      <w:bookmarkEnd w:id="0"/>
+    </w:p>
+    <w:p>
+      <w:pPr>
+        <w:widowControl/>
+        <w:shd w:val="clear" w:color="auto" w:fill="FFFFFF"/>
+        <w:spacing w:before="100" w:beforeAutospacing="1" w:after="240"/>
+        <w:rPr>
+          <w:rFonts w:ascii="Segoe UI" w:eastAsia="新細明體" w:hAnsi="Segoe UI" w:cs="Segoe UI"/>
+          <w:color w:val="24292E"/>
+          <w:kern w:val="0"/>
+          <w:sz w:val="21"/>
+          <w:szCs w:val="21"/>
+        </w:rPr>
+      </w:pPr>
+      <w:r>
+        <w:rPr>
+          <w:rFonts w:ascii="Segoe UI" w:eastAsia="新細明體" w:hAnsi="Segoe UI" w:cs="Segoe UI"/>
+          <w:color w:val="24292E"/>
+          <w:kern w:val="0"/>
+          <w:sz w:val="21"/>
+          <w:szCs w:val="21"/>
+        </w:rPr>
+        <w:t xml:space="preserve">Pushing </w:t>
+      </w:r>
+      <w:proofErr w:type="gramStart"/>
+      <w:r>
+        <w:rPr>
+          <w:rFonts w:ascii="Segoe UI" w:eastAsia="新細明體" w:hAnsi="Segoe UI" w:cs="Segoe UI"/>
+          <w:color w:val="24292E"/>
+          <w:kern w:val="0"/>
+          <w:sz w:val="21"/>
+          <w:szCs w:val="21"/>
+        </w:rPr>
+        <w:t>an</w:t>
+      </w:r>
+      <w:proofErr w:type="gramEnd"/>
+      <w:r>
+        <w:rPr>
+          <w:rFonts w:ascii="Segoe UI" w:eastAsia="新細明體" w:hAnsi="Segoe UI" w:cs="Segoe UI"/>
+          <w:color w:val="24292E"/>
+          <w:kern w:val="0"/>
+          <w:sz w:val="21"/>
+          <w:szCs w:val="21"/>
+        </w:rPr>
+        <w:t xml:space="preserve"> </w:t>
+      </w:r>
+      <w:proofErr w:type="spellStart"/>
+      <w:r>
+        <w:rPr>
+          <w:rFonts w:ascii="Segoe UI" w:eastAsia="新細明體" w:hAnsi="Segoe UI" w:cs="Segoe UI"/>
+          <w:color w:val="24292E"/>
+          <w:kern w:val="0"/>
+          <w:sz w:val="21"/>
+          <w:szCs w:val="21"/>
+        </w:rPr>
+        <w:t>JsonObject</w:t>
+      </w:r>
+      <w:proofErr w:type="spellEnd"/>
+      <w:r>
+        <w:rPr>
+          <w:rFonts w:ascii="Segoe UI" w:eastAsia="新細明體" w:hAnsi="Segoe UI" w:cs="Segoe UI"/>
+          <w:color w:val="24292E"/>
+          <w:kern w:val="0"/>
+          <w:sz w:val="21"/>
+          <w:szCs w:val="21"/>
+        </w:rPr>
+        <w:t xml:space="preserve"> (instead of a string) should work.</w:t>
+      </w:r>
+      <w:r>
+        <w:rPr>
+          <w:rFonts w:ascii="Segoe UI" w:eastAsia="新細明體" w:hAnsi="Segoe UI" w:cs="Segoe UI"/>
+          <w:color w:val="24292E"/>
+          <w:kern w:val="0"/>
+          <w:sz w:val="21"/>
+          <w:szCs w:val="21"/>
+        </w:rPr>
+        <w:br/>
+        <w:t>For example:</w:t>
+      </w:r>
+    </w:p>
+    <w:p>
+      <w:pPr>
+        <w:widowControl/>
+        <w:shd w:val="clear" w:color="auto" w:fill="F6F8FA"/>
+        <w:tabs>
+          <w:tab w:val="left" w:pos="916"/>
+          <w:tab w:val="left" w:pos="1832"/>
+          <w:tab w:val="left" w:pos="2748"/>
+          <w:tab w:val="left" w:pos="3664"/>
+          <w:tab w:val="left" w:pos="4580"/>
+          <w:tab w:val="left" w:pos="5496"/>
+          <w:tab w:val="left" w:pos="6412"/>
+          <w:tab w:val="left" w:pos="7328"/>
+          <w:tab w:val="left" w:pos="8244"/>
+          <w:tab w:val="left" w:pos="9160"/>
+          <w:tab w:val="left" w:pos="10076"/>
+          <w:tab w:val="left" w:pos="10992"/>
+          <w:tab w:val="left" w:pos="11908"/>
+          <w:tab w:val="left" w:pos="12824"/>
+          <w:tab w:val="left" w:pos="13740"/>
+          <w:tab w:val="left" w:pos="14656"/>
+        </w:tabs>
+        <w:rPr>
+          <w:rFonts w:ascii="Consolas" w:eastAsia="細明體" w:hAnsi="Consolas" w:cs="Consolas"/>
+          <w:color w:val="24292E"/>
+          <w:kern w:val="0"/>
+          <w:sz w:val="18"/>
+          <w:szCs w:val="18"/>
+          <w:bdr w:val="none" w:sz="0" w:space="0" w:color="auto" w:frame="1"/>
+        </w:rPr>
+      </w:pPr>
+      <w:proofErr w:type="spellStart"/>
+      <w:r>
+        <w:rPr>
+          <w:rFonts w:ascii="Consolas" w:eastAsia="細明體" w:hAnsi="Consolas" w:cs="Consolas"/>
+          <w:color w:val="24292E"/>
+          <w:kern w:val="0"/>
+          <w:sz w:val="18"/>
+          <w:szCs w:val="18"/>
+          <w:bdr w:val="none" w:sz="0" w:space="0" w:color="auto" w:frame="1"/>
+        </w:rPr>
+        <w:t>StaticJsonBuffer</w:t>
+      </w:r>
+      <w:proofErr w:type="spellEnd"/>
+      <w:r>
+        <w:rPr>
+          <w:rFonts w:ascii="Consolas" w:eastAsia="細明體" w:hAnsi="Consolas" w:cs="Consolas"/>
+          <w:color w:val="24292E"/>
+          <w:kern w:val="0"/>
+          <w:sz w:val="18"/>
+          <w:szCs w:val="18"/>
+          <w:bdr w:val="none" w:sz="0" w:space="0" w:color="auto" w:frame="1"/>
+        </w:rPr>
+        <w:t xml:space="preserve">&lt;50&gt; </w:t>
+      </w:r>
+      <w:proofErr w:type="spellStart"/>
+      <w:r>
+        <w:rPr>
+          <w:rFonts w:ascii="Consolas" w:eastAsia="細明體" w:hAnsi="Consolas" w:cs="Consolas"/>
+          <w:color w:val="24292E"/>
+          <w:kern w:val="0"/>
+          <w:sz w:val="18"/>
+          <w:szCs w:val="18"/>
+          <w:bdr w:val="none" w:sz="0" w:space="0" w:color="auto" w:frame="1"/>
+        </w:rPr>
+        <w:t>jsonBuffer</w:t>
+      </w:r>
+      <w:proofErr w:type="spellEnd"/>
+      <w:r>
+        <w:rPr>
+          <w:rFonts w:ascii="Consolas" w:eastAsia="細明體" w:hAnsi="Consolas" w:cs="Consolas"/>
+          <w:color w:val="24292E"/>
+          <w:kern w:val="0"/>
+          <w:sz w:val="18"/>
+          <w:szCs w:val="18"/>
+          <w:bdr w:val="none" w:sz="0" w:space="0" w:color="auto" w:frame="1"/>
+        </w:rPr>
+        <w:t>;</w:t>
+      </w:r>
+    </w:p>
+    <w:p>
+      <w:pPr>
+        <w:widowControl/>
+        <w:shd w:val="clear" w:color="auto" w:fill="F6F8FA"/>
+        <w:tabs>
+          <w:tab w:val="left" w:pos="916"/>
+          <w:tab w:val="left" w:pos="1832"/>
+          <w:tab w:val="left" w:pos="2748"/>
+          <w:tab w:val="left" w:pos="3664"/>
+          <w:tab w:val="left" w:pos="4580"/>
+          <w:tab w:val="left" w:pos="5496"/>
+          <w:tab w:val="left" w:pos="6412"/>
+          <w:tab w:val="left" w:pos="7328"/>
+          <w:tab w:val="left" w:pos="8244"/>
+          <w:tab w:val="left" w:pos="9160"/>
+          <w:tab w:val="left" w:pos="10076"/>
+          <w:tab w:val="left" w:pos="10992"/>
+          <w:tab w:val="left" w:pos="11908"/>
+          <w:tab w:val="left" w:pos="12824"/>
+          <w:tab w:val="left" w:pos="13740"/>
+          <w:tab w:val="left" w:pos="14656"/>
+        </w:tabs>
+        <w:rPr>
+          <w:rFonts w:ascii="Consolas" w:eastAsia="細明體" w:hAnsi="Consolas" w:cs="Consolas"/>
+          <w:color w:val="24292E"/>
+          <w:kern w:val="0"/>
+          <w:sz w:val="18"/>
+          <w:szCs w:val="18"/>
+          <w:bdr w:val="none" w:sz="0" w:space="0" w:color="auto" w:frame="1"/>
+        </w:rPr>
+      </w:pPr>
+      <w:proofErr w:type="spellStart"/>
+      <w:r>
+        <w:rPr>
+          <w:rFonts w:ascii="Consolas" w:eastAsia="細明體" w:hAnsi="Consolas" w:cs="Consolas"/>
+          <w:color w:val="24292E"/>
+          <w:kern w:val="0"/>
+          <w:sz w:val="18"/>
+          <w:szCs w:val="18"/>
+          <w:bdr w:val="none" w:sz="0" w:space="0" w:color="auto" w:frame="1"/>
+        </w:rPr>
+        <w:t>JsonObject</w:t>
+      </w:r>
+      <w:proofErr w:type="spellEnd"/>
+      <w:r>
+        <w:rPr>
+          <w:rFonts w:ascii="Consolas" w:eastAsia="細明體" w:hAnsi="Consolas" w:cs="Consolas"/>
+          <w:color w:val="24292E"/>
+          <w:kern w:val="0"/>
+          <w:sz w:val="18"/>
+          <w:szCs w:val="18"/>
+          <w:bdr w:val="none" w:sz="0" w:space="0" w:color="auto" w:frame="1"/>
+        </w:rPr>
+        <w:t xml:space="preserve">&amp; </w:t>
+      </w:r>
+      <w:proofErr w:type="spellStart"/>
+      <w:r>
+        <w:rPr>
+          <w:rFonts w:ascii="Consolas" w:eastAsia="細明體" w:hAnsi="Consolas" w:cs="Consolas"/>
+          <w:color w:val="24292E"/>
+          <w:kern w:val="0"/>
+          <w:sz w:val="18"/>
+          <w:szCs w:val="18"/>
+          <w:bdr w:val="none" w:sz="0" w:space="0" w:color="auto" w:frame="1"/>
+        </w:rPr>
+        <w:t>timeStampObject</w:t>
+      </w:r>
+      <w:proofErr w:type="spellEnd"/>
+      <w:r>
+        <w:rPr>
+          <w:rFonts w:ascii="Consolas" w:eastAsia="細明體" w:hAnsi="Consolas" w:cs="Consolas"/>
+          <w:color w:val="24292E"/>
+          <w:kern w:val="0"/>
+          <w:sz w:val="18"/>
+          <w:szCs w:val="18"/>
+          <w:bdr w:val="none" w:sz="0" w:space="0" w:color="auto" w:frame="1"/>
+        </w:rPr>
+        <w:t xml:space="preserve"> = </w:t>
+      </w:r>
+      <w:proofErr w:type="spellStart"/>
+      <w:proofErr w:type="gramStart"/>
+      <w:r>
+        <w:rPr>
+          <w:rFonts w:ascii="Consolas" w:eastAsia="細明體" w:hAnsi="Consolas" w:cs="Consolas"/>
+          <w:color w:val="24292E"/>
+          <w:kern w:val="0"/>
+          <w:sz w:val="18"/>
+          <w:szCs w:val="18"/>
+          <w:bdr w:val="none" w:sz="0" w:space="0" w:color="auto" w:frame="1"/>
+        </w:rPr>
+        <w:t>jsonBuffer.createObject</w:t>
+      </w:r>
+      <w:proofErr w:type="spellEnd"/>
+      <w:r>
+        <w:rPr>
+          <w:rFonts w:ascii="Consolas" w:eastAsia="細明體" w:hAnsi="Consolas" w:cs="Consolas"/>
+          <w:color w:val="24292E"/>
+          <w:kern w:val="0"/>
+          <w:sz w:val="18"/>
+          <w:szCs w:val="18"/>
+          <w:bdr w:val="none" w:sz="0" w:space="0" w:color="auto" w:frame="1"/>
+        </w:rPr>
+        <w:t>(</w:t>
+      </w:r>
+      <w:proofErr w:type="gramEnd"/>
+      <w:r>
+        <w:rPr>
+          <w:rFonts w:ascii="Consolas" w:eastAsia="細明體" w:hAnsi="Consolas" w:cs="Consolas"/>
+          <w:color w:val="24292E"/>
+          <w:kern w:val="0"/>
+          <w:sz w:val="18"/>
+          <w:szCs w:val="18"/>
+          <w:bdr w:val="none" w:sz="0" w:space="0" w:color="auto" w:frame="1"/>
+        </w:rPr>
+        <w:t>);</w:t>
+      </w:r>
+    </w:p>
+    <w:p>
+      <w:pPr>
+        <w:widowControl/>
+        <w:shd w:val="clear" w:color="auto" w:fill="F6F8FA"/>
+        <w:tabs>
+          <w:tab w:val="left" w:pos="916"/>
+          <w:tab w:val="left" w:pos="1832"/>
+          <w:tab w:val="left" w:pos="2748"/>
+          <w:tab w:val="left" w:pos="3664"/>
+          <w:tab w:val="left" w:pos="4580"/>
+          <w:tab w:val="left" w:pos="5496"/>
+          <w:tab w:val="left" w:pos="6412"/>
+          <w:tab w:val="left" w:pos="7328"/>
+          <w:tab w:val="left" w:pos="8244"/>
+          <w:tab w:val="left" w:pos="9160"/>
+          <w:tab w:val="left" w:pos="10076"/>
+          <w:tab w:val="left" w:pos="10992"/>
+          <w:tab w:val="left" w:pos="11908"/>
+          <w:tab w:val="left" w:pos="12824"/>
+          <w:tab w:val="left" w:pos="13740"/>
+          <w:tab w:val="left" w:pos="14656"/>
+        </w:tabs>
+        <w:rPr>
+          <w:rFonts w:ascii="Consolas" w:eastAsia="細明體" w:hAnsi="Consolas" w:cs="Consolas"/>
+          <w:color w:val="24292E"/>
+          <w:kern w:val="0"/>
+          <w:sz w:val="18"/>
+          <w:szCs w:val="18"/>
+          <w:bdr w:val="none" w:sz="0" w:space="0" w:color="auto" w:frame="1"/>
+        </w:rPr>
+      </w:pPr>
+      <w:proofErr w:type="spellStart"/>
+      <w:proofErr w:type="gramStart"/>
+      <w:r>
+        <w:rPr>
+          <w:rFonts w:ascii="Consolas" w:eastAsia="細明體" w:hAnsi="Consolas" w:cs="Consolas"/>
+          <w:color w:val="24292E"/>
+          <w:kern w:val="0"/>
+          <w:sz w:val="18"/>
+          <w:szCs w:val="18"/>
+          <w:bdr w:val="none" w:sz="0" w:space="0" w:color="auto" w:frame="1"/>
+        </w:rPr>
+        <w:t>timeStampObject</w:t>
+      </w:r>
+      <w:proofErr w:type="spellEnd"/>
+      <w:r>
+        <w:rPr>
+          <w:rFonts w:ascii="Consolas" w:eastAsia="細明體" w:hAnsi="Consolas" w:cs="Consolas"/>
+          <w:color w:val="24292E"/>
+          <w:kern w:val="0"/>
+          <w:sz w:val="18"/>
+          <w:szCs w:val="18"/>
+          <w:bdr w:val="none" w:sz="0" w:space="0" w:color="auto" w:frame="1"/>
+        </w:rPr>
+        <w:t>[</w:t>
+      </w:r>
+      <w:proofErr w:type="gramEnd"/>
+      <w:r>
+        <w:rPr>
+          <w:rFonts w:ascii="Consolas" w:eastAsia="細明體" w:hAnsi="Consolas" w:cs="Consolas"/>
+          <w:color w:val="24292E"/>
+          <w:kern w:val="0"/>
+          <w:sz w:val="18"/>
+          <w:szCs w:val="18"/>
+          <w:bdr w:val="none" w:sz="0" w:space="0" w:color="auto" w:frame="1"/>
+        </w:rPr>
+        <w:t>".</w:t>
+      </w:r>
+      <w:proofErr w:type="spellStart"/>
+      <w:r>
+        <w:rPr>
+          <w:rFonts w:ascii="Consolas" w:eastAsia="細明體" w:hAnsi="Consolas" w:cs="Consolas"/>
+          <w:color w:val="24292E"/>
+          <w:kern w:val="0"/>
+          <w:sz w:val="18"/>
+          <w:szCs w:val="18"/>
+          <w:bdr w:val="none" w:sz="0" w:space="0" w:color="auto" w:frame="1"/>
+        </w:rPr>
+        <w:t>sv</w:t>
+      </w:r>
+      <w:proofErr w:type="spellEnd"/>
+      <w:r>
+        <w:rPr>
+          <w:rFonts w:ascii="Consolas" w:eastAsia="細明體" w:hAnsi="Consolas" w:cs="Consolas"/>
+          <w:color w:val="24292E"/>
+          <w:kern w:val="0"/>
+          <w:sz w:val="18"/>
+          <w:szCs w:val="18"/>
+          <w:bdr w:val="none" w:sz="0" w:space="0" w:color="auto" w:frame="1"/>
+        </w:rPr>
+        <w:t>"] = "timestamp";</w:t>
+      </w:r>
+    </w:p>
+    <w:p>
+      <w:pPr>
+        <w:widowControl/>
+        <w:shd w:val="clear" w:color="auto" w:fill="F6F8FA"/>
+        <w:tabs>
+          <w:tab w:val="left" w:pos="916"/>
+          <w:tab w:val="left" w:pos="1832"/>
+          <w:tab w:val="left" w:pos="2748"/>
+          <w:tab w:val="left" w:pos="3664"/>
+          <w:tab w:val="left" w:pos="4580"/>
+          <w:tab w:val="left" w:pos="5496"/>
+          <w:tab w:val="left" w:pos="6412"/>
+          <w:tab w:val="left" w:pos="7328"/>
+          <w:tab w:val="left" w:pos="8244"/>
+          <w:tab w:val="left" w:pos="9160"/>
+          <w:tab w:val="left" w:pos="10076"/>
+          <w:tab w:val="left" w:pos="10992"/>
+          <w:tab w:val="left" w:pos="11908"/>
+          <w:tab w:val="left" w:pos="12824"/>
+          <w:tab w:val="left" w:pos="13740"/>
+          <w:tab w:val="left" w:pos="14656"/>
+        </w:tabs>
+        <w:rPr>
+          <w:rFonts w:ascii="Consolas" w:eastAsia="細明體" w:hAnsi="Consolas" w:cs="Consolas"/>
+          <w:color w:val="24292E"/>
+          <w:kern w:val="0"/>
+          <w:sz w:val="18"/>
+          <w:szCs w:val="18"/>
+        </w:rPr>
+      </w:pPr>
+      <w:proofErr w:type="spellStart"/>
+      <w:proofErr w:type="gramStart"/>
+      <w:r>
+        <w:rPr>
+          <w:rFonts w:ascii="Consolas" w:eastAsia="細明體" w:hAnsi="Consolas" w:cs="Consolas"/>
+          <w:color w:val="24292E"/>
+          <w:kern w:val="0"/>
+          <w:sz w:val="18"/>
+          <w:szCs w:val="18"/>
+          <w:bdr w:val="none" w:sz="0" w:space="0" w:color="auto" w:frame="1"/>
+        </w:rPr>
+        <w:t>Firebase.push</w:t>
+      </w:r>
+      <w:proofErr w:type="spellEnd"/>
+      <w:r>
+        <w:rPr>
+          <w:rFonts w:ascii="Consolas" w:eastAsia="細明體" w:hAnsi="Consolas" w:cs="Consolas"/>
+          <w:color w:val="24292E"/>
+          <w:kern w:val="0"/>
+          <w:sz w:val="18"/>
+          <w:szCs w:val="18"/>
+          <w:bdr w:val="none" w:sz="0" w:space="0" w:color="auto" w:frame="1"/>
+        </w:rPr>
+        <w:t>(</w:t>
+      </w:r>
+      <w:proofErr w:type="gramEnd"/>
+      <w:r>
+        <w:rPr>
+          <w:rFonts w:ascii="Consolas" w:eastAsia="細明體" w:hAnsi="Consolas" w:cs="Consolas"/>
+          <w:color w:val="24292E"/>
+          <w:kern w:val="0"/>
+          <w:sz w:val="18"/>
+          <w:szCs w:val="18"/>
+          <w:bdr w:val="none" w:sz="0" w:space="0" w:color="auto" w:frame="1"/>
+        </w:rPr>
+        <w:t xml:space="preserve">path, </w:t>
+      </w:r>
+      <w:proofErr w:type="spellStart"/>
+      <w:r>
+        <w:rPr>
+          <w:rFonts w:ascii="Consolas" w:eastAsia="細明體" w:hAnsi="Consolas" w:cs="Consolas"/>
+          <w:color w:val="24292E"/>
+          <w:kern w:val="0"/>
+          <w:sz w:val="18"/>
+          <w:szCs w:val="18"/>
+          <w:bdr w:val="none" w:sz="0" w:space="0" w:color="auto" w:frame="1"/>
+        </w:rPr>
+        <w:t>timeStamp</w:t>
+      </w:r>
+      <w:proofErr w:type="spellEnd"/>
+      <w:r>
+        <w:rPr>
+          <w:rFonts w:ascii="Consolas" w:eastAsia="細明體" w:hAnsi="Consolas" w:cs="Consolas"/>
+          <w:color w:val="24292E"/>
+          <w:kern w:val="0"/>
+          <w:sz w:val="18"/>
+          <w:szCs w:val="18"/>
+          <w:bdr w:val="none" w:sz="0" w:space="0" w:color="auto" w:frame="1"/>
+        </w:rPr>
+        <w:t>);</w:t>
+      </w:r>
+    </w:p>
     <w:p/>
     <w:p/>
     <w:p>
+      <w:pPr>
+        <w:rPr>
+          <w:rFonts w:hint="eastAsia"/>
+        </w:rPr>
+      </w:pPr>
+    </w:p>
+    <w:p>
       <w:r>
         <w:t>Seesaw</w:t>
       </w:r>
@@ -1419,7 +2370,7 @@
       </w:r>
     </w:p>
     <w:p>
-      <w:hyperlink r:id="rId17" w:history="1">
+      <w:hyperlink r:id="rId19" w:history="1">
         <w:r>
           <w:rPr>
             <w:rStyle w:val="Hyperlink"/>
@@ -1633,7 +2584,7 @@
         </w:numPr>
         <w:ind w:leftChars="0"/>
       </w:pPr>
-      <w:hyperlink r:id="rId18" w:history="1">
+      <w:hyperlink r:id="rId20" w:history="1">
         <w:r>
           <w:rPr>
             <w:rStyle w:val="Hyperlink"/>
@@ -1833,7 +2784,25 @@
           <w:color w:val="000000"/>
           <w:shd w:val="clear" w:color="auto" w:fill="FFFFFF"/>
         </w:rPr>
-        <w:t xml:space="preserve"> Pin (read – pullup) (esp8266 Pin 3 or pin4)</w:t>
+        <w:t xml:space="preserve"> </w:t>
+      </w:r>
+      <w:proofErr w:type="spellStart"/>
+      <w:r>
+        <w:rPr>
+          <w:rFonts w:ascii="Arial" w:hAnsi="Arial" w:cs="Arial"/>
+          <w:color w:val="000000"/>
+          <w:shd w:val="clear" w:color="auto" w:fill="FFFFFF"/>
+        </w:rPr>
+        <w:t>Pin</w:t>
+      </w:r>
+      <w:proofErr w:type="spellEnd"/>
+      <w:r>
+        <w:rPr>
+          <w:rFonts w:ascii="Arial" w:hAnsi="Arial" w:cs="Arial"/>
+          <w:color w:val="000000"/>
+          <w:shd w:val="clear" w:color="auto" w:fill="FFFFFF"/>
+        </w:rPr>
+        <w:t xml:space="preserve"> (read – pullup) (esp8266 Pin 3 or pin4)</w:t>
       </w:r>
     </w:p>
     <w:p/>
@@ -1865,7 +2834,7 @@
       </w:r>
     </w:p>
     <w:p>
-      <w:hyperlink r:id="rId19" w:history="1">
+      <w:hyperlink r:id="rId21" w:history="1">
         <w:r>
           <w:rPr>
             <w:rStyle w:val="Hyperlink"/>
@@ -1895,7 +2864,7 @@
                     <pic:cNvPicPr/>
                   </pic:nvPicPr>
                   <pic:blipFill>
-                    <a:blip r:embed="rId20"/>
+                    <a:blip r:embed="rId22"/>
                     <a:stretch>
                       <a:fillRect/>
                     </a:stretch>
@@ -1991,7 +2960,7 @@
                     </pic:cNvPicPr>
                   </pic:nvPicPr>
                   <pic:blipFill>
-                    <a:blip r:embed="rId21">
+                    <a:blip r:embed="rId23">
                       <a:extLst>
                         <a:ext uri="{28A0092B-C50C-407E-A947-70E740481C1C}">
                           <a14:useLocalDpi xmlns:a14="http://schemas.microsoft.com/office/drawing/2010/main" val="0"/>
@@ -2200,7 +3169,7 @@
                     <pic:cNvPicPr/>
                   </pic:nvPicPr>
                   <pic:blipFill>
-                    <a:blip r:embed="rId22"/>
+                    <a:blip r:embed="rId24"/>
                     <a:stretch>
                       <a:fillRect/>
                     </a:stretch>
@@ -2333,7 +3302,6 @@
       </w:r>
     </w:p>
     <w:p>
-      <w:bookmarkStart w:id="0" w:name="_GoBack"/>
       <w:r>
         <w:rPr>
           <w:noProof/>
@@ -2354,7 +3322,7 @@
                     <pic:cNvPicPr/>
                   </pic:nvPicPr>
                   <pic:blipFill>
-                    <a:blip r:embed="rId23"/>
+                    <a:blip r:embed="rId25"/>
                     <a:stretch>
                       <a:fillRect/>
                     </a:stretch>
@@ -2374,16 +3342,9 @@
           </wp:inline>
         </w:drawing>
       </w:r>
-      <w:bookmarkEnd w:id="0"/>
     </w:p>
     <w:p/>
-    <w:p>
-      <w:pPr>
-        <w:rPr>
-          <w:rFonts w:hint="eastAsia"/>
-        </w:rPr>
-      </w:pPr>
-    </w:p>
+    <w:p/>
     <w:p>
       <w:pPr>
         <w:pStyle w:val="ListParagraph"/>
@@ -2421,7 +3382,7 @@
                     <pic:cNvPicPr/>
                   </pic:nvPicPr>
                   <pic:blipFill>
-                    <a:blip r:embed="rId24"/>
+                    <a:blip r:embed="rId26"/>
                     <a:stretch>
                       <a:fillRect/>
                     </a:stretch>
@@ -2442,6 +3403,136 @@
         </w:drawing>
       </w:r>
     </w:p>
+    <w:p/>
+    <w:p>
+      <w:pPr>
+        <w:widowControl/>
+      </w:pPr>
+      <w:r>
+        <w:br w:type="page"/>
+      </w:r>
+    </w:p>
+    <w:p/>
+    <w:p>
+      <w:r>
+        <w:rPr>
+          <w:rFonts w:hint="eastAsia"/>
+        </w:rPr>
+        <w:t>LCD</w:t>
+      </w:r>
+    </w:p>
+    <w:p/>
+    <w:p>
+      <w:pPr>
+        <w:pStyle w:val="ListParagraph"/>
+        <w:numPr>
+          <w:ilvl w:val="0"/>
+          <w:numId w:val="9"/>
+        </w:numPr>
+        <w:ind w:leftChars="0"/>
+        <w:rPr>
+          <w:rFonts w:hint="eastAsia"/>
+        </w:rPr>
+      </w:pPr>
+      <w:r>
+        <w:rPr>
+          <w:rFonts w:hint="eastAsia"/>
+        </w:rPr>
+        <w:t>Library</w:t>
+      </w:r>
+    </w:p>
+    <w:p>
+      <w:pPr>
+        <w:ind w:firstLine="480"/>
+      </w:pPr>
+      <w:r>
+        <w:t>LiquidCrystal-I2C</w:t>
+      </w:r>
+    </w:p>
+    <w:p>
+      <w:pPr>
+        <w:ind w:firstLine="480"/>
+      </w:pPr>
+      <w:hyperlink r:id="rId27" w:history="1">
+        <w:r>
+          <w:rPr>
+            <w:rStyle w:val="Hyperlink"/>
+          </w:rPr>
+          <w:t>https://github.com/arduino-libraries/LiquidCrystal</w:t>
+        </w:r>
+      </w:hyperlink>
+    </w:p>
+    <w:p>
+      <w:pPr>
+        <w:ind w:firstLine="480"/>
+        <w:rPr>
+          <w:rFonts w:hint="eastAsia"/>
+        </w:rPr>
+      </w:pPr>
+    </w:p>
+    <w:p>
+      <w:pPr>
+        <w:pStyle w:val="ListParagraph"/>
+        <w:numPr>
+          <w:ilvl w:val="0"/>
+          <w:numId w:val="9"/>
+        </w:numPr>
+        <w:ind w:leftChars="0"/>
+      </w:pPr>
+      <w:r>
+        <w:t>M</w:t>
+      </w:r>
+      <w:r>
+        <w:rPr>
+          <w:rFonts w:hint="eastAsia"/>
+        </w:rPr>
+        <w:t>a</w:t>
+      </w:r>
+      <w:r>
+        <w:t>pping</w:t>
+      </w:r>
+    </w:p>
+    <w:p>
+      <w:pPr>
+        <w:ind w:leftChars="100" w:left="240"/>
+        <w:rPr>
+          <w:rFonts w:hint="eastAsia"/>
+        </w:rPr>
+      </w:pPr>
+      <w:r>
+        <w:rPr>
+          <w:rFonts w:hint="eastAsia"/>
+        </w:rPr>
+        <w:t>VCC -&gt; 5V</w:t>
+      </w:r>
+    </w:p>
+    <w:p>
+      <w:pPr>
+        <w:ind w:leftChars="100" w:left="240"/>
+      </w:pPr>
+      <w:r>
+        <w:t>GND -&gt; GND</w:t>
+      </w:r>
+    </w:p>
+    <w:p>
+      <w:pPr>
+        <w:ind w:leftChars="100" w:left="240"/>
+      </w:pPr>
+      <w:r>
+        <w:t>SCL -&gt; D1</w:t>
+      </w:r>
+    </w:p>
+    <w:p>
+      <w:pPr>
+        <w:ind w:leftChars="100" w:left="240"/>
+        <w:rPr>
+          <w:rFonts w:hint="eastAsia"/>
+        </w:rPr>
+      </w:pPr>
+      <w:r>
+        <w:t>SDA -&gt;D2</w:t>
+      </w:r>
+    </w:p>
     <w:sectPr>
       <w:pgSz w:w="11906" w:h="16838"/>
       <w:pgMar w:top="1440" w:right="1800" w:bottom="1440" w:left="1800" w:header="851" w:footer="992" w:gutter="0"/>
@@ -3162,6 +4253,119 @@
     </w:lvl>
   </w:abstractNum>
   <w:abstractNum w:abstractNumId="7" w15:restartNumberingAfterBreak="0">
+    <w:nsid w:val="72E86D36"/>
+    <w:multiLevelType w:val="hybridMultilevel"/>
+    <w:tmpl w:val="1A28C21A"/>
+    <w:lvl w:ilvl="0" w:tplc="04090001">
+      <w:start w:val="1"/>
+      <w:numFmt w:val="bullet"/>
+      <w:lvlText w:val=""/>
+      <w:lvlJc w:val="left"/>
+      <w:pPr>
+        <w:ind w:left="480" w:hanging="480"/>
+      </w:pPr>
+      <w:rPr>
+        <w:rFonts w:ascii="Wingdings" w:hAnsi="Wingdings" w:hint="default"/>
+      </w:rPr>
+    </w:lvl>
+    <w:lvl w:ilvl="1" w:tplc="04090003" w:tentative="1">
+      <w:start w:val="1"/>
+      <w:numFmt w:val="bullet"/>
+      <w:lvlText w:val=""/>
+      <w:lvlJc w:val="left"/>
+      <w:pPr>
+        <w:ind w:left="960" w:hanging="480"/>
+      </w:pPr>
+      <w:rPr>
+        <w:rFonts w:ascii="Wingdings" w:hAnsi="Wingdings" w:hint="default"/>
+      </w:rPr>
+    </w:lvl>
+    <w:lvl w:ilvl="2" w:tplc="04090005" w:tentative="1">
+      <w:start w:val="1"/>
+      <w:numFmt w:val="bullet"/>
+      <w:lvlText w:val=""/>
+      <w:lvlJc w:val="left"/>
+      <w:pPr>
+        <w:ind w:left="1440" w:hanging="480"/>
+      </w:pPr>
+      <w:rPr>
+        <w:rFonts w:ascii="Wingdings" w:hAnsi="Wingdings" w:hint="default"/>
+      </w:rPr>
+    </w:lvl>
+    <w:lvl w:ilvl="3" w:tplc="04090001" w:tentative="1">
+      <w:start w:val="1"/>
+      <w:numFmt w:val="bullet"/>
+      <w:lvlText w:val=""/>
+      <w:lvlJc w:val="left"/>
+      <w:pPr>
+        <w:ind w:left="1920" w:hanging="480"/>
+      </w:pPr>
+      <w:rPr>
+        <w:rFonts w:ascii="Wingdings" w:hAnsi="Wingdings" w:hint="default"/>
+      </w:rPr>
+    </w:lvl>
+    <w:lvl w:ilvl="4" w:tplc="04090003" w:tentative="1">
+      <w:start w:val="1"/>
+      <w:numFmt w:val="bullet"/>
+      <w:lvlText w:val=""/>
+      <w:lvlJc w:val="left"/>
+      <w:pPr>
+        <w:ind w:left="2400" w:hanging="480"/>
+      </w:pPr>
+      <w:rPr>
+        <w:rFonts w:ascii="Wingdings" w:hAnsi="Wingdings" w:hint="default"/>
+      </w:rPr>
+    </w:lvl>
+    <w:lvl w:ilvl="5" w:tplc="04090005" w:tentative="1">
+      <w:start w:val="1"/>
+      <w:numFmt w:val="bullet"/>
+      <w:lvlText w:val=""/>
+      <w:lvlJc w:val="left"/>
+      <w:pPr>
+        <w:ind w:left="2880" w:hanging="480"/>
+      </w:pPr>
+      <w:rPr>
+        <w:rFonts w:ascii="Wingdings" w:hAnsi="Wingdings" w:hint="default"/>
+      </w:rPr>
+    </w:lvl>
+    <w:lvl w:ilvl="6" w:tplc="04090001" w:tentative="1">
+      <w:start w:val="1"/>
+      <w:numFmt w:val="bullet"/>
+      <w:lvlText w:val=""/>
+      <w:lvlJc w:val="left"/>
+      <w:pPr>
+        <w:ind w:left="3360" w:hanging="480"/>
+      </w:pPr>
+      <w:rPr>
+        <w:rFonts w:ascii="Wingdings" w:hAnsi="Wingdings" w:hint="default"/>
+      </w:rPr>
+    </w:lvl>
+    <w:lvl w:ilvl="7" w:tplc="04090003" w:tentative="1">
+      <w:start w:val="1"/>
+      <w:numFmt w:val="bullet"/>
+      <w:lvlText w:val=""/>
+      <w:lvlJc w:val="left"/>
+      <w:pPr>
+        <w:ind w:left="3840" w:hanging="480"/>
+      </w:pPr>
+      <w:rPr>
+        <w:rFonts w:ascii="Wingdings" w:hAnsi="Wingdings" w:hint="default"/>
+      </w:rPr>
+    </w:lvl>
+    <w:lvl w:ilvl="8" w:tplc="04090005" w:tentative="1">
+      <w:start w:val="1"/>
+      <w:numFmt w:val="bullet"/>
+      <w:lvlText w:val=""/>
+      <w:lvlJc w:val="left"/>
+      <w:pPr>
+        <w:ind w:left="4320" w:hanging="480"/>
+      </w:pPr>
+      <w:rPr>
+        <w:rFonts w:ascii="Wingdings" w:hAnsi="Wingdings" w:hint="default"/>
+      </w:rPr>
+    </w:lvl>
+  </w:abstractNum>
+  <w:abstractNum w:abstractNumId="8" w15:restartNumberingAfterBreak="0">
     <w:nsid w:val="78CE4415"/>
     <w:multiLevelType w:val="hybridMultilevel"/>
     <w:tmpl w:val="4E1E2730"/>
@@ -3281,7 +4485,7 @@
     <w:abstractNumId w:val="5"/>
   </w:num>
   <w:num w:numId="3">
-    <w:abstractNumId w:val="7"/>
+    <w:abstractNumId w:val="8"/>
   </w:num>
   <w:num w:numId="4">
     <w:abstractNumId w:val="6"/>
@@ -3297,6 +4501,9 @@
   </w:num>
   <w:num w:numId="8">
     <w:abstractNumId w:val="3"/>
+  </w:num>
+  <w:num w:numId="9">
+    <w:abstractNumId w:val="7"/>
   </w:num>
 </w:numbering>
 </file>
@@ -3723,20 +4930,20 @@
     <w:next w:val="Normal"/>
     <w:link w:val="Heading2Char"/>
     <w:uiPriority w:val="9"/>
-    <w:semiHidden/>
     <w:unhideWhenUsed/>
     <w:qFormat/>
-    <w:rsid w:val="00F5672D"/>
+    <w:rsid w:val="005F0EDC"/>
     <w:pPr>
       <w:keepNext/>
       <w:spacing w:line="720" w:lineRule="auto"/>
+      <w:ind w:leftChars="200" w:left="200"/>
       <w:outlineLvl w:val="1"/>
     </w:pPr>
     <w:rPr>
       <w:rFonts w:asciiTheme="majorHAnsi" w:eastAsiaTheme="majorEastAsia" w:hAnsiTheme="majorHAnsi" w:cstheme="majorBidi"/>
       <w:b/>
       <w:bCs/>
-      <w:sz w:val="48"/>
+      <w:sz w:val="36"/>
       <w:szCs w:val="48"/>
     </w:rPr>
   </w:style>
@@ -3918,13 +5125,12 @@
     <w:basedOn w:val="DefaultParagraphFont"/>
     <w:link w:val="Heading2"/>
     <w:uiPriority w:val="9"/>
-    <w:semiHidden/>
-    <w:rsid w:val="00F5672D"/>
+    <w:rsid w:val="005F0EDC"/>
     <w:rPr>
       <w:rFonts w:asciiTheme="majorHAnsi" w:eastAsiaTheme="majorEastAsia" w:hAnsiTheme="majorHAnsi" w:cstheme="majorBidi"/>
       <w:b/>
       <w:bCs/>
-      <w:sz w:val="48"/>
+      <w:sz w:val="36"/>
       <w:szCs w:val="48"/>
     </w:rPr>
   </w:style>
@@ -3941,6 +5147,36 @@
       <w:bCs/>
       <w:sz w:val="36"/>
       <w:szCs w:val="36"/>
+    </w:rPr>
+  </w:style>
+  <w:style w:type="character" w:styleId="HTMLCode">
+    <w:name w:val="HTML Code"/>
+    <w:basedOn w:val="DefaultParagraphFont"/>
+    <w:uiPriority w:val="99"/>
+    <w:semiHidden/>
+    <w:unhideWhenUsed/>
+    <w:rsid w:val="008B6454"/>
+    <w:rPr>
+      <w:rFonts w:ascii="細明體" w:eastAsia="細明體" w:hAnsi="細明體" w:cs="細明體"/>
+      <w:sz w:val="24"/>
+      <w:szCs w:val="24"/>
+    </w:rPr>
+  </w:style>
+  <w:style w:type="paragraph" w:styleId="NormalWeb">
+    <w:name w:val="Normal (Web)"/>
+    <w:basedOn w:val="Normal"/>
+    <w:uiPriority w:val="99"/>
+    <w:semiHidden/>
+    <w:unhideWhenUsed/>
+    <w:rsid w:val="006C61CE"/>
+    <w:pPr>
+      <w:widowControl/>
+      <w:spacing w:before="100" w:beforeAutospacing="1" w:after="100" w:afterAutospacing="1"/>
+    </w:pPr>
+    <w:rPr>
+      <w:rFonts w:ascii="新細明體" w:eastAsia="新細明體" w:hAnsi="新細明體" w:cs="新細明體"/>
+      <w:kern w:val="0"/>
+      <w:szCs w:val="24"/>
     </w:rPr>
   </w:style>
 </w:styles>

</xml_diff>

<commit_message>
commit get RFID card
</commit_message>
<xml_diff>
--- a/Doc/筆記.docx
+++ b/Doc/筆記.docx
@@ -23,103 +23,41 @@
           <w:rStyle w:val="Hyperlink"/>
         </w:rPr>
       </w:pPr>
-      <w:r>
-        <w:rPr>
-          <w:rFonts w:ascii="Segoe UI" w:hAnsi="Segoe UI" w:cs="Segoe UI"/>
+      <w:hyperlink r:id="rId5" w:tooltip="超圖解Arduino 互動設計入門" w:history="1">
+        <w:r>
+          <w:rPr>
+            <w:rFonts w:ascii="Segoe UI" w:hAnsi="Segoe UI" w:cs="Segoe UI"/>
+            <w:color w:val="24292E"/>
+            <w:shd w:val="clear" w:color="auto" w:fill="FFFFFF"/>
+          </w:rPr>
+          <w:t>超圖解</w:t>
+        </w:r>
+        <w:r>
+          <w:rPr>
+            <w:rFonts w:ascii="Segoe UI" w:hAnsi="Segoe UI" w:cs="Segoe UI"/>
+            <w:color w:val="24292E"/>
+            <w:shd w:val="clear" w:color="auto" w:fill="FFFFFF"/>
+          </w:rPr>
+          <w:t xml:space="preserve">ARDUINO </w:t>
+        </w:r>
+        <w:r>
+          <w:rPr>
+            <w:rFonts w:ascii="Segoe UI" w:hAnsi="Segoe UI" w:cs="Segoe UI"/>
+            <w:color w:val="24292E"/>
+            <w:shd w:val="clear" w:color="auto" w:fill="FFFFFF"/>
+          </w:rPr>
+          <w:t>互動設計入門</w:t>
+        </w:r>
+      </w:hyperlink>
+      <w:r>
+        <w:rPr>
+          <w:rFonts w:ascii="Segoe UI" w:hAnsi="Segoe UI" w:cs="Segoe UI" w:hint="eastAsia"/>
           <w:color w:val="24292E"/>
           <w:shd w:val="clear" w:color="auto" w:fill="FFFFFF"/>
         </w:rPr>
-        <w:fldChar w:fldCharType="begin"/>
-      </w:r>
-      <w:r>
-        <w:rPr>
-          <w:rFonts w:ascii="Segoe UI" w:hAnsi="Segoe UI" w:cs="Segoe UI"/>
-          <w:color w:val="24292E"/>
-          <w:shd w:val="clear" w:color="auto" w:fill="FFFFFF"/>
-        </w:rPr>
-        <w:instrText xml:space="preserve"> HYPERLINK "https://swf.com.tw/?p=986" \o "</w:instrText>
-      </w:r>
-      <w:r>
-        <w:rPr>
-          <w:rFonts w:ascii="Segoe UI" w:hAnsi="Segoe UI" w:cs="Segoe UI"/>
-          <w:color w:val="24292E"/>
-          <w:shd w:val="clear" w:color="auto" w:fill="FFFFFF"/>
-        </w:rPr>
-        <w:instrText>超圖解</w:instrText>
-      </w:r>
-      <w:r>
-        <w:rPr>
-          <w:rFonts w:ascii="Segoe UI" w:hAnsi="Segoe UI" w:cs="Segoe UI"/>
-          <w:color w:val="24292E"/>
-          <w:shd w:val="clear" w:color="auto" w:fill="FFFFFF"/>
-        </w:rPr>
-        <w:instrText xml:space="preserve">Arduino </w:instrText>
-      </w:r>
-      <w:r>
-        <w:rPr>
-          <w:rFonts w:ascii="Segoe UI" w:hAnsi="Segoe UI" w:cs="Segoe UI"/>
-          <w:color w:val="24292E"/>
-          <w:shd w:val="clear" w:color="auto" w:fill="FFFFFF"/>
-        </w:rPr>
-        <w:instrText>互動設計入門</w:instrText>
-      </w:r>
-      <w:r>
-        <w:rPr>
-          <w:rFonts w:ascii="Segoe UI" w:hAnsi="Segoe UI" w:cs="Segoe UI"/>
-          <w:color w:val="24292E"/>
-          <w:shd w:val="clear" w:color="auto" w:fill="FFFFFF"/>
-        </w:rPr>
-        <w:instrText xml:space="preserve">" </w:instrText>
-      </w:r>
-      <w:r>
-        <w:rPr>
-          <w:rFonts w:ascii="Segoe UI" w:hAnsi="Segoe UI" w:cs="Segoe UI"/>
-          <w:color w:val="24292E"/>
-          <w:shd w:val="clear" w:color="auto" w:fill="FFFFFF"/>
-        </w:rPr>
-        <w:fldChar w:fldCharType="separate"/>
-      </w:r>
-      <w:r>
-        <w:rPr>
-          <w:rFonts w:ascii="Segoe UI" w:hAnsi="Segoe UI" w:cs="Segoe UI"/>
-          <w:color w:val="24292E"/>
-          <w:shd w:val="clear" w:color="auto" w:fill="FFFFFF"/>
-        </w:rPr>
-        <w:t>超圖解</w:t>
-      </w:r>
-      <w:r>
-        <w:rPr>
-          <w:rFonts w:ascii="Segoe UI" w:hAnsi="Segoe UI" w:cs="Segoe UI"/>
-          <w:color w:val="24292E"/>
-          <w:shd w:val="clear" w:color="auto" w:fill="FFFFFF"/>
-        </w:rPr>
-        <w:t xml:space="preserve">ARDUINO </w:t>
-      </w:r>
-      <w:r>
-        <w:rPr>
-          <w:rFonts w:ascii="Segoe UI" w:hAnsi="Segoe UI" w:cs="Segoe UI"/>
-          <w:color w:val="24292E"/>
-          <w:shd w:val="clear" w:color="auto" w:fill="FFFFFF"/>
-        </w:rPr>
-        <w:t>互動設計入門</w:t>
-      </w:r>
-      <w:r>
-        <w:rPr>
-          <w:rFonts w:ascii="Segoe UI" w:hAnsi="Segoe UI" w:cs="Segoe UI"/>
-          <w:color w:val="24292E"/>
-          <w:shd w:val="clear" w:color="auto" w:fill="FFFFFF"/>
-        </w:rPr>
-        <w:fldChar w:fldCharType="end"/>
-      </w:r>
-      <w:r>
-        <w:rPr>
-          <w:rFonts w:ascii="Segoe UI" w:hAnsi="Segoe UI" w:cs="Segoe UI" w:hint="eastAsia"/>
-          <w:color w:val="24292E"/>
-          <w:shd w:val="clear" w:color="auto" w:fill="FFFFFF"/>
-        </w:rPr>
         <w:t xml:space="preserve"> </w:t>
       </w:r>
-      <w:hyperlink r:id="rId5" w:history="1">
+      <w:hyperlink r:id="rId6" w:history="1">
         <w:r>
           <w:rPr>
             <w:rStyle w:val="Hyperlink"/>
@@ -141,7 +79,7 @@
           <w:rStyle w:val="Hyperlink"/>
         </w:rPr>
       </w:pPr>
-      <w:hyperlink r:id="rId6" w:history="1">
+      <w:hyperlink r:id="rId7" w:history="1">
         <w:r>
           <w:rPr>
             <w:rStyle w:val="Hyperlink"/>
@@ -327,7 +265,7 @@
                     </pic:cNvPicPr>
                   </pic:nvPicPr>
                   <pic:blipFill>
-                    <a:blip r:embed="rId7" cstate="print">
+                    <a:blip r:embed="rId8" cstate="print">
                       <a:extLst>
                         <a:ext uri="{28A0092B-C50C-407E-A947-70E740481C1C}">
                           <a14:useLocalDpi xmlns:a14="http://schemas.microsoft.com/office/drawing/2010/main" val="0"/>
@@ -382,7 +320,7 @@
                     <pic:cNvPicPr/>
                   </pic:nvPicPr>
                   <pic:blipFill>
-                    <a:blip r:embed="rId8"/>
+                    <a:blip r:embed="rId9"/>
                     <a:stretch>
                       <a:fillRect/>
                     </a:stretch>
@@ -418,7 +356,7 @@
       </w:r>
     </w:p>
     <w:p>
-      <w:hyperlink r:id="rId9" w:history="1">
+      <w:hyperlink r:id="rId10" w:history="1">
         <w:r>
           <w:rPr>
             <w:rStyle w:val="Hyperlink"/>
@@ -478,7 +416,7 @@
         </w:rPr>
         <w:t xml:space="preserve">Install driver </w:t>
       </w:r>
-      <w:hyperlink r:id="rId10" w:history="1">
+      <w:hyperlink r:id="rId11" w:history="1">
         <w:r>
           <w:rPr>
             <w:rStyle w:val="Hyperlink"/>
@@ -616,498 +554,6 @@
             <wp:extent cx="5274310" cy="2160270"/>
             <wp:effectExtent l="0" t="0" r="2540" b="0"/>
             <wp:docPr id="1" name="Picture 1"/>
-            <wp:cNvGraphicFramePr>
-              <a:graphicFrameLocks xmlns:a="http://schemas.openxmlformats.org/drawingml/2006/main" noChangeAspect="1"/>
-            </wp:cNvGraphicFramePr>
-            <a:graphic xmlns:a="http://schemas.openxmlformats.org/drawingml/2006/main">
-              <a:graphicData uri="http://schemas.openxmlformats.org/drawingml/2006/picture">
-                <pic:pic xmlns:pic="http://schemas.openxmlformats.org/drawingml/2006/picture">
-                  <pic:nvPicPr>
-                    <pic:cNvPr id="1" name=""/>
-                    <pic:cNvPicPr/>
-                  </pic:nvPicPr>
-                  <pic:blipFill>
-                    <a:blip r:embed="rId11"/>
-                    <a:stretch>
-                      <a:fillRect/>
-                    </a:stretch>
-                  </pic:blipFill>
-                  <pic:spPr>
-                    <a:xfrm>
-                      <a:off x="0" y="0"/>
-                      <a:ext cx="5274310" cy="2160270"/>
-                    </a:xfrm>
-                    <a:prstGeom prst="rect">
-                      <a:avLst/>
-                    </a:prstGeom>
-                  </pic:spPr>
-                </pic:pic>
-              </a:graphicData>
-            </a:graphic>
-          </wp:inline>
-        </w:drawing>
-      </w:r>
-    </w:p>
-    <w:p>
-      <w:r>
-        <w:rPr>
-          <w:rFonts w:hint="eastAsia"/>
-        </w:rPr>
-        <w:t>高電位產生電路</w:t>
-      </w:r>
-    </w:p>
-    <w:p>
-      <w:r>
-        <w:rPr>
-          <w:rFonts w:hint="eastAsia"/>
-        </w:rPr>
-        <w:t>P</w:t>
-      </w:r>
-      <w:r>
-        <w:t xml:space="preserve">in </w:t>
-      </w:r>
-      <w:r>
-        <w:sym w:font="Wingdings" w:char="F0E0"/>
-      </w:r>
-      <w:r>
-        <w:t xml:space="preserve"> switch A </w:t>
-      </w:r>
-      <w:r>
-        <w:sym w:font="Wingdings" w:char="F0E0"/>
-      </w:r>
-      <w:r>
-        <w:t xml:space="preserve"> 220 </w:t>
-      </w:r>
-      <w:r>
-        <w:rPr>
-          <w:rFonts w:hint="eastAsia"/>
-        </w:rPr>
-        <w:t>電阻</w:t>
-      </w:r>
-      <w:r>
-        <w:rPr>
-          <w:rFonts w:hint="eastAsia"/>
-        </w:rPr>
-        <w:t xml:space="preserve"> </w:t>
-      </w:r>
-      <w:r>
-        <w:sym w:font="Wingdings" w:char="F0E0"/>
-      </w:r>
-      <w:r>
-        <w:rPr>
-          <w:rFonts w:hint="eastAsia"/>
-        </w:rPr>
-        <w:t xml:space="preserve"> G</w:t>
-      </w:r>
-    </w:p>
-    <w:p>
-      <w:r>
-        <w:rPr>
-          <w:rFonts w:hint="eastAsia"/>
-        </w:rPr>
-        <w:t xml:space="preserve">5V </w:t>
-      </w:r>
-      <w:r>
-        <w:sym w:font="Wingdings" w:char="F0E0"/>
-      </w:r>
-      <w:r>
-        <w:rPr>
-          <w:rFonts w:hint="eastAsia"/>
-        </w:rPr>
-        <w:t xml:space="preserve"> </w:t>
-      </w:r>
-      <w:r>
-        <w:t>switch B</w:t>
-      </w:r>
-    </w:p>
-    <w:p/>
-    <w:p>
-      <w:r>
-        <w:rPr>
-          <w:rFonts w:hint="eastAsia"/>
-        </w:rPr>
-        <w:t>低電位產生電路</w:t>
-      </w:r>
-    </w:p>
-    <w:p>
-      <w:pPr>
-        <w:pStyle w:val="ListParagraph"/>
-        <w:numPr>
-          <w:ilvl w:val="0"/>
-          <w:numId w:val="1"/>
-        </w:numPr>
-        <w:ind w:leftChars="0"/>
-      </w:pPr>
-      <w:r>
-        <w:rPr>
-          <w:rFonts w:hint="eastAsia"/>
-        </w:rPr>
-        <w:t>上拉電阻</w:t>
-      </w:r>
-      <w:r>
-        <w:rPr>
-          <w:rFonts w:hint="eastAsia"/>
-        </w:rPr>
-        <w:t xml:space="preserve"> </w:t>
-      </w:r>
-    </w:p>
-    <w:p>
-      <w:r>
-        <w:rPr>
-          <w:rFonts w:hint="eastAsia"/>
-        </w:rPr>
-        <w:t xml:space="preserve">Pin </w:t>
-      </w:r>
-      <w:r>
-        <w:sym w:font="Wingdings" w:char="F0E0"/>
-      </w:r>
-      <w:r>
-        <w:t xml:space="preserve"> switch </w:t>
-      </w:r>
-      <w:proofErr w:type="gramStart"/>
-      <w:r>
-        <w:t>A</w:t>
-      </w:r>
-      <w:proofErr w:type="gramEnd"/>
-      <w:r>
-        <w:t xml:space="preserve"> </w:t>
-      </w:r>
-      <w:r>
-        <w:sym w:font="Wingdings" w:char="F0DF"/>
-      </w:r>
-      <w:r>
-        <w:sym w:font="Wingdings" w:char="F0E0"/>
-      </w:r>
-      <w:r>
-        <w:t xml:space="preserve"> switch B </w:t>
-      </w:r>
-      <w:r>
-        <w:sym w:font="Wingdings" w:char="F0E0"/>
-      </w:r>
-      <w:r>
-        <w:t xml:space="preserve"> G</w:t>
-      </w:r>
-    </w:p>
-    <w:p/>
-    <w:tbl>
-      <w:tblPr>
-        <w:tblStyle w:val="TableGrid"/>
-        <w:tblW w:w="0" w:type="auto"/>
-        <w:tblLook w:val="04A0" w:firstRow="1" w:lastRow="0" w:firstColumn="1" w:lastColumn="0" w:noHBand="0" w:noVBand="1"/>
-      </w:tblPr>
-      <w:tblGrid>
-        <w:gridCol w:w="8296"/>
-      </w:tblGrid>
-      <w:tr>
-        <w:tc>
-          <w:tcPr>
-            <w:tcW w:w="8296" w:type="dxa"/>
-          </w:tcPr>
-          <w:p>
-            <w:r>
-              <w:t>void setup() {</w:t>
-            </w:r>
-          </w:p>
-          <w:p>
-            <w:r>
-              <w:t xml:space="preserve">  // put your setup code here, to run once:</w:t>
-            </w:r>
-          </w:p>
-          <w:p>
-            <w:r>
-              <w:t xml:space="preserve">  </w:t>
-            </w:r>
-            <w:proofErr w:type="spellStart"/>
-            <w:r>
-              <w:t>pinMode</w:t>
-            </w:r>
-            <w:proofErr w:type="spellEnd"/>
-            <w:r>
-              <w:t>(READ_PIN, INPUT_PULLUP) ;</w:t>
-            </w:r>
-          </w:p>
-          <w:p>
-            <w:r>
-              <w:t>}</w:t>
-            </w:r>
-          </w:p>
-          <w:p/>
-          <w:p>
-            <w:r>
-              <w:t>void loop() {</w:t>
-            </w:r>
-          </w:p>
-          <w:p>
-            <w:r>
-              <w:t xml:space="preserve">  </w:t>
-            </w:r>
-            <w:proofErr w:type="spellStart"/>
-            <w:r>
-              <w:t>int</w:t>
-            </w:r>
-            <w:proofErr w:type="spellEnd"/>
-            <w:r>
-              <w:t xml:space="preserve"> </w:t>
-            </w:r>
-            <w:proofErr w:type="spellStart"/>
-            <w:r>
-              <w:t>switchValue</w:t>
-            </w:r>
-            <w:proofErr w:type="spellEnd"/>
-            <w:r>
-              <w:t xml:space="preserve"> = !</w:t>
-            </w:r>
-            <w:proofErr w:type="spellStart"/>
-            <w:r>
-              <w:t>digitalRead</w:t>
-            </w:r>
-            <w:proofErr w:type="spellEnd"/>
-            <w:r>
-              <w:t>(READ_PIN);</w:t>
-            </w:r>
-          </w:p>
-          <w:p>
-            <w:r>
-              <w:t xml:space="preserve">  </w:t>
-            </w:r>
-            <w:proofErr w:type="spellStart"/>
-            <w:r>
-              <w:t>Serial.println</w:t>
-            </w:r>
-            <w:proofErr w:type="spellEnd"/>
-            <w:r>
-              <w:t>(</w:t>
-            </w:r>
-            <w:proofErr w:type="spellStart"/>
-            <w:r>
-              <w:t>switchValue</w:t>
-            </w:r>
-            <w:proofErr w:type="spellEnd"/>
-            <w:r>
-              <w:t>);</w:t>
-            </w:r>
-          </w:p>
-          <w:p>
-            <w:r>
-              <w:t xml:space="preserve">  if (</w:t>
-            </w:r>
-            <w:proofErr w:type="spellStart"/>
-            <w:r>
-              <w:t>switchValue</w:t>
-            </w:r>
-            <w:proofErr w:type="spellEnd"/>
-            <w:r>
-              <w:t>)</w:t>
-            </w:r>
-          </w:p>
-          <w:p>
-            <w:r>
-              <w:t xml:space="preserve">      …</w:t>
-            </w:r>
-          </w:p>
-          <w:p>
-            <w:r>
-              <w:t xml:space="preserve">    else         </w:t>
-            </w:r>
-          </w:p>
-          <w:p>
-            <w:r>
-              <w:t xml:space="preserve">      … </w:t>
-            </w:r>
-          </w:p>
-          <w:p>
-            <w:r>
-              <w:t>}</w:t>
-            </w:r>
-          </w:p>
-        </w:tc>
-      </w:tr>
-    </w:tbl>
-    <w:p/>
-    <w:p/>
-    <w:p>
-      <w:pPr>
-        <w:widowControl/>
-      </w:pPr>
-      <w:r>
-        <w:br w:type="page"/>
-      </w:r>
-    </w:p>
-    <w:p>
-      <w:pPr>
-        <w:pStyle w:val="Heading1"/>
-      </w:pPr>
-      <w:r>
-        <w:rPr>
-          <w:rFonts w:hint="eastAsia"/>
-        </w:rPr>
-        <w:lastRenderedPageBreak/>
-        <w:t>Relay</w:t>
-      </w:r>
-    </w:p>
-    <w:p/>
-    <w:p>
-      <w:r>
-        <w:t xml:space="preserve">5V </w:t>
-      </w:r>
-      <w:r>
-        <w:sym w:font="Wingdings" w:char="F0E0"/>
-      </w:r>
-      <w:r>
-        <w:t xml:space="preserve"> </w:t>
-      </w:r>
-      <w:r>
-        <w:rPr>
-          <w:rFonts w:hint="eastAsia"/>
-        </w:rPr>
-        <w:t>Relay: VCC</w:t>
-      </w:r>
-    </w:p>
-    <w:p>
-      <w:r>
-        <w:t xml:space="preserve">G </w:t>
-      </w:r>
-      <w:r>
-        <w:sym w:font="Wingdings" w:char="F0E0"/>
-      </w:r>
-      <w:r>
-        <w:t xml:space="preserve"> Relay: G</w:t>
-      </w:r>
-    </w:p>
-    <w:p>
-      <w:r>
-        <w:t xml:space="preserve">Pin </w:t>
-      </w:r>
-      <w:r>
-        <w:sym w:font="Wingdings" w:char="F0E0"/>
-      </w:r>
-      <w:r>
-        <w:t xml:space="preserve"> int1 </w:t>
-      </w:r>
-    </w:p>
-    <w:p/>
-    <w:p>
-      <w:pPr>
-        <w:pStyle w:val="ListParagraph"/>
-        <w:numPr>
-          <w:ilvl w:val="0"/>
-          <w:numId w:val="1"/>
-        </w:numPr>
-        <w:ind w:leftChars="0"/>
-      </w:pPr>
-      <w:r>
-        <w:t>GND: goes to ground</w:t>
-      </w:r>
-    </w:p>
-    <w:p>
-      <w:pPr>
-        <w:pStyle w:val="ListParagraph"/>
-        <w:numPr>
-          <w:ilvl w:val="0"/>
-          <w:numId w:val="1"/>
-        </w:numPr>
-        <w:ind w:leftChars="0"/>
-      </w:pPr>
-      <w:r>
-        <w:t>IN1: controls the first relay. Should be connected to an Arduino digital pin</w:t>
-      </w:r>
-    </w:p>
-    <w:p>
-      <w:pPr>
-        <w:pStyle w:val="ListParagraph"/>
-        <w:numPr>
-          <w:ilvl w:val="0"/>
-          <w:numId w:val="1"/>
-        </w:numPr>
-        <w:ind w:leftChars="0"/>
-      </w:pPr>
-      <w:r>
-        <w:t>IN2: controls the second relay. Should be connected to an Arduino digital pin</w:t>
-      </w:r>
-    </w:p>
-    <w:p>
-      <w:pPr>
-        <w:pStyle w:val="ListParagraph"/>
-        <w:numPr>
-          <w:ilvl w:val="0"/>
-          <w:numId w:val="1"/>
-        </w:numPr>
-        <w:ind w:leftChars="0"/>
-      </w:pPr>
-      <w:r>
-        <w:t>VCC: goes to 5V</w:t>
-      </w:r>
-    </w:p>
-    <w:p/>
-    <w:p>
-      <w:pPr>
-        <w:widowControl/>
-      </w:pPr>
-      <w:r>
-        <w:br w:type="page"/>
-      </w:r>
-    </w:p>
-    <w:p/>
-    <w:p>
-      <w:pPr>
-        <w:pStyle w:val="Heading1"/>
-      </w:pPr>
-      <w:r>
-        <w:rPr>
-          <w:rFonts w:hint="eastAsia"/>
-        </w:rPr>
-        <w:t>Firebase Arduino</w:t>
-      </w:r>
-    </w:p>
-    <w:p>
-      <w:r>
-        <w:rPr>
-          <w:rFonts w:hint="eastAsia"/>
-        </w:rPr>
-        <w:t>加入程式庫的方式有三種</w:t>
-      </w:r>
-    </w:p>
-    <w:p>
-      <w:pPr>
-        <w:pStyle w:val="ListParagraph"/>
-        <w:numPr>
-          <w:ilvl w:val="0"/>
-          <w:numId w:val="4"/>
-        </w:numPr>
-        <w:ind w:leftChars="0"/>
-      </w:pPr>
-      <w:r>
-        <w:rPr>
-          <w:rFonts w:hint="eastAsia"/>
-        </w:rPr>
-        <w:t>自行複製到</w:t>
-      </w:r>
-      <w:r>
-        <w:rPr>
-          <w:rFonts w:hint="eastAsia"/>
-        </w:rPr>
-        <w:t>li</w:t>
-      </w:r>
-      <w:r>
-        <w:t xml:space="preserve">brary </w:t>
-      </w:r>
-      <w:r>
-        <w:rPr>
-          <w:rFonts w:hint="eastAsia"/>
-        </w:rPr>
-        <w:t>目錄</w:t>
-      </w:r>
-    </w:p>
-    <w:p>
-      <w:r>
-        <w:rPr>
-          <w:noProof/>
-        </w:rPr>
-        <w:drawing>
-          <wp:inline distT="0" distB="0" distL="0" distR="0" wp14:anchorId="3FF4137A" wp14:editId="2BB00A90">
-            <wp:extent cx="5274310" cy="1518920"/>
-            <wp:effectExtent l="0" t="0" r="2540" b="5080"/>
-            <wp:docPr id="4" name="Picture 4"/>
             <wp:cNvGraphicFramePr>
               <a:graphicFrameLocks xmlns:a="http://schemas.openxmlformats.org/drawingml/2006/main" noChangeAspect="1"/>
             </wp:cNvGraphicFramePr>
@@ -1127,6 +573,498 @@
                   <pic:spPr>
                     <a:xfrm>
                       <a:off x="0" y="0"/>
+                      <a:ext cx="5274310" cy="2160270"/>
+                    </a:xfrm>
+                    <a:prstGeom prst="rect">
+                      <a:avLst/>
+                    </a:prstGeom>
+                  </pic:spPr>
+                </pic:pic>
+              </a:graphicData>
+            </a:graphic>
+          </wp:inline>
+        </w:drawing>
+      </w:r>
+    </w:p>
+    <w:p>
+      <w:r>
+        <w:rPr>
+          <w:rFonts w:hint="eastAsia"/>
+        </w:rPr>
+        <w:t>高電位產生電路</w:t>
+      </w:r>
+    </w:p>
+    <w:p>
+      <w:r>
+        <w:rPr>
+          <w:rFonts w:hint="eastAsia"/>
+        </w:rPr>
+        <w:t>P</w:t>
+      </w:r>
+      <w:r>
+        <w:t xml:space="preserve">in </w:t>
+      </w:r>
+      <w:r>
+        <w:sym w:font="Wingdings" w:char="F0E0"/>
+      </w:r>
+      <w:r>
+        <w:t xml:space="preserve"> switch A </w:t>
+      </w:r>
+      <w:r>
+        <w:sym w:font="Wingdings" w:char="F0E0"/>
+      </w:r>
+      <w:r>
+        <w:t xml:space="preserve"> 220 </w:t>
+      </w:r>
+      <w:r>
+        <w:rPr>
+          <w:rFonts w:hint="eastAsia"/>
+        </w:rPr>
+        <w:t>電阻</w:t>
+      </w:r>
+      <w:r>
+        <w:rPr>
+          <w:rFonts w:hint="eastAsia"/>
+        </w:rPr>
+        <w:t xml:space="preserve"> </w:t>
+      </w:r>
+      <w:r>
+        <w:sym w:font="Wingdings" w:char="F0E0"/>
+      </w:r>
+      <w:r>
+        <w:rPr>
+          <w:rFonts w:hint="eastAsia"/>
+        </w:rPr>
+        <w:t xml:space="preserve"> G</w:t>
+      </w:r>
+    </w:p>
+    <w:p>
+      <w:r>
+        <w:rPr>
+          <w:rFonts w:hint="eastAsia"/>
+        </w:rPr>
+        <w:t xml:space="preserve">5V </w:t>
+      </w:r>
+      <w:r>
+        <w:sym w:font="Wingdings" w:char="F0E0"/>
+      </w:r>
+      <w:r>
+        <w:rPr>
+          <w:rFonts w:hint="eastAsia"/>
+        </w:rPr>
+        <w:t xml:space="preserve"> </w:t>
+      </w:r>
+      <w:r>
+        <w:t>switch B</w:t>
+      </w:r>
+    </w:p>
+    <w:p/>
+    <w:p>
+      <w:r>
+        <w:rPr>
+          <w:rFonts w:hint="eastAsia"/>
+        </w:rPr>
+        <w:t>低電位產生電路</w:t>
+      </w:r>
+    </w:p>
+    <w:p>
+      <w:pPr>
+        <w:pStyle w:val="ListParagraph"/>
+        <w:numPr>
+          <w:ilvl w:val="0"/>
+          <w:numId w:val="1"/>
+        </w:numPr>
+        <w:ind w:leftChars="0"/>
+      </w:pPr>
+      <w:r>
+        <w:rPr>
+          <w:rFonts w:hint="eastAsia"/>
+        </w:rPr>
+        <w:t>上拉電阻</w:t>
+      </w:r>
+      <w:r>
+        <w:rPr>
+          <w:rFonts w:hint="eastAsia"/>
+        </w:rPr>
+        <w:t xml:space="preserve"> </w:t>
+      </w:r>
+    </w:p>
+    <w:p>
+      <w:r>
+        <w:rPr>
+          <w:rFonts w:hint="eastAsia"/>
+        </w:rPr>
+        <w:t xml:space="preserve">Pin </w:t>
+      </w:r>
+      <w:r>
+        <w:sym w:font="Wingdings" w:char="F0E0"/>
+      </w:r>
+      <w:r>
+        <w:t xml:space="preserve"> switch </w:t>
+      </w:r>
+      <w:proofErr w:type="gramStart"/>
+      <w:r>
+        <w:t>A</w:t>
+      </w:r>
+      <w:proofErr w:type="gramEnd"/>
+      <w:r>
+        <w:t xml:space="preserve"> </w:t>
+      </w:r>
+      <w:r>
+        <w:sym w:font="Wingdings" w:char="F0DF"/>
+      </w:r>
+      <w:r>
+        <w:sym w:font="Wingdings" w:char="F0E0"/>
+      </w:r>
+      <w:r>
+        <w:t xml:space="preserve"> switch B </w:t>
+      </w:r>
+      <w:r>
+        <w:sym w:font="Wingdings" w:char="F0E0"/>
+      </w:r>
+      <w:r>
+        <w:t xml:space="preserve"> G</w:t>
+      </w:r>
+    </w:p>
+    <w:p/>
+    <w:tbl>
+      <w:tblPr>
+        <w:tblStyle w:val="TableGrid"/>
+        <w:tblW w:w="0" w:type="auto"/>
+        <w:tblLook w:val="04A0" w:firstRow="1" w:lastRow="0" w:firstColumn="1" w:lastColumn="0" w:noHBand="0" w:noVBand="1"/>
+      </w:tblPr>
+      <w:tblGrid>
+        <w:gridCol w:w="8296"/>
+      </w:tblGrid>
+      <w:tr>
+        <w:tc>
+          <w:tcPr>
+            <w:tcW w:w="8296" w:type="dxa"/>
+          </w:tcPr>
+          <w:p>
+            <w:r>
+              <w:t>void setup() {</w:t>
+            </w:r>
+          </w:p>
+          <w:p>
+            <w:r>
+              <w:t xml:space="preserve">  // put your setup code here, to run once:</w:t>
+            </w:r>
+          </w:p>
+          <w:p>
+            <w:r>
+              <w:t xml:space="preserve">  </w:t>
+            </w:r>
+            <w:proofErr w:type="spellStart"/>
+            <w:r>
+              <w:t>pinMode</w:t>
+            </w:r>
+            <w:proofErr w:type="spellEnd"/>
+            <w:r>
+              <w:t>(READ_PIN, INPUT_PULLUP) ;</w:t>
+            </w:r>
+          </w:p>
+          <w:p>
+            <w:r>
+              <w:t>}</w:t>
+            </w:r>
+          </w:p>
+          <w:p/>
+          <w:p>
+            <w:r>
+              <w:t>void loop() {</w:t>
+            </w:r>
+          </w:p>
+          <w:p>
+            <w:r>
+              <w:t xml:space="preserve">  </w:t>
+            </w:r>
+            <w:proofErr w:type="spellStart"/>
+            <w:r>
+              <w:t>int</w:t>
+            </w:r>
+            <w:proofErr w:type="spellEnd"/>
+            <w:r>
+              <w:t xml:space="preserve"> </w:t>
+            </w:r>
+            <w:proofErr w:type="spellStart"/>
+            <w:r>
+              <w:t>switchValue</w:t>
+            </w:r>
+            <w:proofErr w:type="spellEnd"/>
+            <w:r>
+              <w:t xml:space="preserve"> = !</w:t>
+            </w:r>
+            <w:proofErr w:type="spellStart"/>
+            <w:r>
+              <w:t>digitalRead</w:t>
+            </w:r>
+            <w:proofErr w:type="spellEnd"/>
+            <w:r>
+              <w:t>(READ_PIN);</w:t>
+            </w:r>
+          </w:p>
+          <w:p>
+            <w:r>
+              <w:t xml:space="preserve">  </w:t>
+            </w:r>
+            <w:proofErr w:type="spellStart"/>
+            <w:r>
+              <w:t>Serial.println</w:t>
+            </w:r>
+            <w:proofErr w:type="spellEnd"/>
+            <w:r>
+              <w:t>(</w:t>
+            </w:r>
+            <w:proofErr w:type="spellStart"/>
+            <w:r>
+              <w:t>switchValue</w:t>
+            </w:r>
+            <w:proofErr w:type="spellEnd"/>
+            <w:r>
+              <w:t>);</w:t>
+            </w:r>
+          </w:p>
+          <w:p>
+            <w:r>
+              <w:t xml:space="preserve">  if (</w:t>
+            </w:r>
+            <w:proofErr w:type="spellStart"/>
+            <w:r>
+              <w:t>switchValue</w:t>
+            </w:r>
+            <w:proofErr w:type="spellEnd"/>
+            <w:r>
+              <w:t>)</w:t>
+            </w:r>
+          </w:p>
+          <w:p>
+            <w:r>
+              <w:t xml:space="preserve">      …</w:t>
+            </w:r>
+          </w:p>
+          <w:p>
+            <w:r>
+              <w:t xml:space="preserve">    else         </w:t>
+            </w:r>
+          </w:p>
+          <w:p>
+            <w:r>
+              <w:t xml:space="preserve">      … </w:t>
+            </w:r>
+          </w:p>
+          <w:p>
+            <w:r>
+              <w:t>}</w:t>
+            </w:r>
+          </w:p>
+        </w:tc>
+      </w:tr>
+    </w:tbl>
+    <w:p/>
+    <w:p/>
+    <w:p>
+      <w:pPr>
+        <w:widowControl/>
+      </w:pPr>
+      <w:r>
+        <w:br w:type="page"/>
+      </w:r>
+    </w:p>
+    <w:p>
+      <w:pPr>
+        <w:pStyle w:val="Heading1"/>
+      </w:pPr>
+      <w:r>
+        <w:rPr>
+          <w:rFonts w:hint="eastAsia"/>
+        </w:rPr>
+        <w:lastRenderedPageBreak/>
+        <w:t>Relay</w:t>
+      </w:r>
+    </w:p>
+    <w:p/>
+    <w:p>
+      <w:r>
+        <w:t xml:space="preserve">5V </w:t>
+      </w:r>
+      <w:r>
+        <w:sym w:font="Wingdings" w:char="F0E0"/>
+      </w:r>
+      <w:r>
+        <w:t xml:space="preserve"> </w:t>
+      </w:r>
+      <w:r>
+        <w:rPr>
+          <w:rFonts w:hint="eastAsia"/>
+        </w:rPr>
+        <w:t>Relay: VCC</w:t>
+      </w:r>
+    </w:p>
+    <w:p>
+      <w:r>
+        <w:t xml:space="preserve">G </w:t>
+      </w:r>
+      <w:r>
+        <w:sym w:font="Wingdings" w:char="F0E0"/>
+      </w:r>
+      <w:r>
+        <w:t xml:space="preserve"> Relay: G</w:t>
+      </w:r>
+    </w:p>
+    <w:p>
+      <w:r>
+        <w:t xml:space="preserve">Pin </w:t>
+      </w:r>
+      <w:r>
+        <w:sym w:font="Wingdings" w:char="F0E0"/>
+      </w:r>
+      <w:r>
+        <w:t xml:space="preserve"> int1 </w:t>
+      </w:r>
+    </w:p>
+    <w:p/>
+    <w:p>
+      <w:pPr>
+        <w:pStyle w:val="ListParagraph"/>
+        <w:numPr>
+          <w:ilvl w:val="0"/>
+          <w:numId w:val="1"/>
+        </w:numPr>
+        <w:ind w:leftChars="0"/>
+      </w:pPr>
+      <w:r>
+        <w:t>GND: goes to ground</w:t>
+      </w:r>
+    </w:p>
+    <w:p>
+      <w:pPr>
+        <w:pStyle w:val="ListParagraph"/>
+        <w:numPr>
+          <w:ilvl w:val="0"/>
+          <w:numId w:val="1"/>
+        </w:numPr>
+        <w:ind w:leftChars="0"/>
+      </w:pPr>
+      <w:r>
+        <w:t>IN1: controls the first relay. Should be connected to an Arduino digital pin</w:t>
+      </w:r>
+    </w:p>
+    <w:p>
+      <w:pPr>
+        <w:pStyle w:val="ListParagraph"/>
+        <w:numPr>
+          <w:ilvl w:val="0"/>
+          <w:numId w:val="1"/>
+        </w:numPr>
+        <w:ind w:leftChars="0"/>
+      </w:pPr>
+      <w:r>
+        <w:t>IN2: controls the second relay. Should be connected to an Arduino digital pin</w:t>
+      </w:r>
+    </w:p>
+    <w:p>
+      <w:pPr>
+        <w:pStyle w:val="ListParagraph"/>
+        <w:numPr>
+          <w:ilvl w:val="0"/>
+          <w:numId w:val="1"/>
+        </w:numPr>
+        <w:ind w:leftChars="0"/>
+      </w:pPr>
+      <w:r>
+        <w:t>VCC: goes to 5V</w:t>
+      </w:r>
+    </w:p>
+    <w:p/>
+    <w:p>
+      <w:pPr>
+        <w:widowControl/>
+      </w:pPr>
+      <w:r>
+        <w:br w:type="page"/>
+      </w:r>
+    </w:p>
+    <w:p/>
+    <w:p>
+      <w:pPr>
+        <w:pStyle w:val="Heading1"/>
+      </w:pPr>
+      <w:r>
+        <w:rPr>
+          <w:rFonts w:hint="eastAsia"/>
+        </w:rPr>
+        <w:t>Firebase Arduino</w:t>
+      </w:r>
+    </w:p>
+    <w:p>
+      <w:r>
+        <w:rPr>
+          <w:rFonts w:hint="eastAsia"/>
+        </w:rPr>
+        <w:t>加入程式庫的方式有三種</w:t>
+      </w:r>
+    </w:p>
+    <w:p>
+      <w:pPr>
+        <w:pStyle w:val="ListParagraph"/>
+        <w:numPr>
+          <w:ilvl w:val="0"/>
+          <w:numId w:val="4"/>
+        </w:numPr>
+        <w:ind w:leftChars="0"/>
+      </w:pPr>
+      <w:r>
+        <w:rPr>
+          <w:rFonts w:hint="eastAsia"/>
+        </w:rPr>
+        <w:t>自行複製到</w:t>
+      </w:r>
+      <w:r>
+        <w:rPr>
+          <w:rFonts w:hint="eastAsia"/>
+        </w:rPr>
+        <w:t>li</w:t>
+      </w:r>
+      <w:r>
+        <w:t xml:space="preserve">brary </w:t>
+      </w:r>
+      <w:r>
+        <w:rPr>
+          <w:rFonts w:hint="eastAsia"/>
+        </w:rPr>
+        <w:t>目錄</w:t>
+      </w:r>
+    </w:p>
+    <w:p>
+      <w:r>
+        <w:rPr>
+          <w:noProof/>
+        </w:rPr>
+        <w:drawing>
+          <wp:inline distT="0" distB="0" distL="0" distR="0" wp14:anchorId="3FF4137A" wp14:editId="2BB00A90">
+            <wp:extent cx="5274310" cy="1518920"/>
+            <wp:effectExtent l="0" t="0" r="2540" b="5080"/>
+            <wp:docPr id="4" name="Picture 4"/>
+            <wp:cNvGraphicFramePr>
+              <a:graphicFrameLocks xmlns:a="http://schemas.openxmlformats.org/drawingml/2006/main" noChangeAspect="1"/>
+            </wp:cNvGraphicFramePr>
+            <a:graphic xmlns:a="http://schemas.openxmlformats.org/drawingml/2006/main">
+              <a:graphicData uri="http://schemas.openxmlformats.org/drawingml/2006/picture">
+                <pic:pic xmlns:pic="http://schemas.openxmlformats.org/drawingml/2006/picture">
+                  <pic:nvPicPr>
+                    <pic:cNvPr id="1" name=""/>
+                    <pic:cNvPicPr/>
+                  </pic:nvPicPr>
+                  <pic:blipFill>
+                    <a:blip r:embed="rId13"/>
+                    <a:stretch>
+                      <a:fillRect/>
+                    </a:stretch>
+                  </pic:blipFill>
+                  <pic:spPr>
+                    <a:xfrm>
+                      <a:off x="0" y="0"/>
                       <a:ext cx="5274310" cy="1518920"/>
                     </a:xfrm>
                     <a:prstGeom prst="rect">
@@ -1239,7 +1177,7 @@
       <w:r>
         <w:t xml:space="preserve">: </w:t>
       </w:r>
-      <w:hyperlink r:id="rId13" w:history="1">
+      <w:hyperlink r:id="rId14" w:history="1">
         <w:r>
           <w:rPr>
             <w:rStyle w:val="Hyperlink"/>
@@ -1252,7 +1190,7 @@
       <w:r>
         <w:t xml:space="preserve">Doc: </w:t>
       </w:r>
-      <w:hyperlink r:id="rId14" w:history="1">
+      <w:hyperlink r:id="rId15" w:history="1">
         <w:r>
           <w:rPr>
             <w:rStyle w:val="Hyperlink"/>
@@ -1272,50 +1210,6 @@
             <wp:extent cx="4971429" cy="2361905"/>
             <wp:effectExtent l="0" t="0" r="635" b="635"/>
             <wp:docPr id="7" name="Picture 7"/>
-            <wp:cNvGraphicFramePr>
-              <a:graphicFrameLocks xmlns:a="http://schemas.openxmlformats.org/drawingml/2006/main" noChangeAspect="1"/>
-            </wp:cNvGraphicFramePr>
-            <a:graphic xmlns:a="http://schemas.openxmlformats.org/drawingml/2006/main">
-              <a:graphicData uri="http://schemas.openxmlformats.org/drawingml/2006/picture">
-                <pic:pic xmlns:pic="http://schemas.openxmlformats.org/drawingml/2006/picture">
-                  <pic:nvPicPr>
-                    <pic:cNvPr id="1" name=""/>
-                    <pic:cNvPicPr/>
-                  </pic:nvPicPr>
-                  <pic:blipFill>
-                    <a:blip r:embed="rId15"/>
-                    <a:stretch>
-                      <a:fillRect/>
-                    </a:stretch>
-                  </pic:blipFill>
-                  <pic:spPr>
-                    <a:xfrm>
-                      <a:off x="0" y="0"/>
-                      <a:ext cx="4971429" cy="2361905"/>
-                    </a:xfrm>
-                    <a:prstGeom prst="rect">
-                      <a:avLst/>
-                    </a:prstGeom>
-                  </pic:spPr>
-                </pic:pic>
-              </a:graphicData>
-            </a:graphic>
-          </wp:inline>
-        </w:drawing>
-      </w:r>
-    </w:p>
-    <w:p/>
-    <w:p>
-      <w:r>
-        <w:rPr>
-          <w:noProof/>
-        </w:rPr>
-        <w:lastRenderedPageBreak/>
-        <w:drawing>
-          <wp:inline distT="0" distB="0" distL="0" distR="0" wp14:anchorId="5408FE4A" wp14:editId="48BEFFDE">
-            <wp:extent cx="4400815" cy="3771900"/>
-            <wp:effectExtent l="0" t="0" r="0" b="0"/>
-            <wp:docPr id="6" name="Picture 6"/>
             <wp:cNvGraphicFramePr>
               <a:graphicFrameLocks xmlns:a="http://schemas.openxmlformats.org/drawingml/2006/main" noChangeAspect="1"/>
             </wp:cNvGraphicFramePr>
@@ -1335,7 +1229,7 @@
                   <pic:spPr>
                     <a:xfrm>
                       <a:off x="0" y="0"/>
-                      <a:ext cx="4404041" cy="3774665"/>
+                      <a:ext cx="4971429" cy="2361905"/>
                     </a:xfrm>
                     <a:prstGeom prst="rect">
                       <a:avLst/>
@@ -1352,109 +1246,14 @@
     <w:p>
       <w:r>
         <w:rPr>
-          <w:rFonts w:hint="eastAsia"/>
-        </w:rPr>
-        <w:t xml:space="preserve">Note: </w:t>
-      </w:r>
-    </w:p>
-    <w:p>
-      <w:r>
-        <w:tab/>
-      </w:r>
-      <w:r>
-        <w:rPr>
-          <w:rFonts w:hint="eastAsia"/>
-        </w:rPr>
-        <w:t>需要事先匯入</w:t>
-      </w:r>
-      <w:r>
-        <w:rPr>
-          <w:rFonts w:hint="eastAsia"/>
-        </w:rPr>
-        <w:t xml:space="preserve"> </w:t>
-      </w:r>
-      <w:proofErr w:type="spellStart"/>
-      <w:r>
-        <w:t>ArduinoJSON</w:t>
-      </w:r>
-      <w:proofErr w:type="spellEnd"/>
-      <w:r>
-        <w:t xml:space="preserve"> </w:t>
-      </w:r>
-      <w:r>
-        <w:rPr>
-          <w:rFonts w:hint="eastAsia"/>
-        </w:rPr>
-        <w:t>程式庫</w:t>
-      </w:r>
-    </w:p>
-    <w:p/>
-    <w:tbl>
-      <w:tblPr>
-        <w:tblStyle w:val="TableGrid"/>
-        <w:tblW w:w="0" w:type="auto"/>
-        <w:tblLook w:val="04A0" w:firstRow="1" w:lastRow="0" w:firstColumn="1" w:lastColumn="0" w:noHBand="0" w:noVBand="1"/>
-      </w:tblPr>
-      <w:tblGrid>
-        <w:gridCol w:w="8296"/>
-      </w:tblGrid>
-      <w:tr>
-        <w:tc>
-          <w:tcPr>
-            <w:tcW w:w="8296" w:type="dxa"/>
-          </w:tcPr>
-          <w:p>
-            <w:r>
-              <w:t>// Set connection information.</w:t>
-            </w:r>
-          </w:p>
-          <w:p>
-            <w:r>
-              <w:t>#define FIREBASE_HOST "arduino-ff0bc.firebaseio.com"</w:t>
-            </w:r>
-          </w:p>
-          <w:p>
-            <w:r>
-              <w:t>#define FIREBASE_AUTH "qGXsCir7KVVbAe2H4DVwWJBgulLThlfHBiA1inqZ"</w:t>
-            </w:r>
-          </w:p>
-          <w:p>
-            <w:r>
-              <w:t>#define WIFI_SSID "505-AP"</w:t>
-            </w:r>
-          </w:p>
-          <w:p>
-            <w:r>
-              <w:t>#define WIFI_PASSWORD "mis505505"</w:t>
-            </w:r>
-          </w:p>
-        </w:tc>
-      </w:tr>
-    </w:tbl>
-    <w:p/>
-    <w:p>
-      <w:pPr>
-        <w:pStyle w:val="ListParagraph"/>
-        <w:numPr>
-          <w:ilvl w:val="0"/>
-          <w:numId w:val="3"/>
-        </w:numPr>
-        <w:ind w:leftChars="0"/>
-      </w:pPr>
-      <w:r>
-        <w:t>FIREBASE_HOST</w:t>
-      </w:r>
-    </w:p>
-    <w:p>
-      <w:r>
-        <w:rPr>
           <w:noProof/>
         </w:rPr>
+        <w:lastRenderedPageBreak/>
         <w:drawing>
-          <wp:inline distT="0" distB="0" distL="0" distR="0" wp14:anchorId="64244A37" wp14:editId="2C59208E">
-            <wp:extent cx="5274310" cy="2174875"/>
-            <wp:effectExtent l="0" t="0" r="2540" b="0"/>
-            <wp:docPr id="9" name="Picture 9"/>
+          <wp:inline distT="0" distB="0" distL="0" distR="0" wp14:anchorId="5408FE4A" wp14:editId="48BEFFDE">
+            <wp:extent cx="4400815" cy="3771900"/>
+            <wp:effectExtent l="0" t="0" r="0" b="0"/>
+            <wp:docPr id="6" name="Picture 6"/>
             <wp:cNvGraphicFramePr>
               <a:graphicFrameLocks xmlns:a="http://schemas.openxmlformats.org/drawingml/2006/main" noChangeAspect="1"/>
             </wp:cNvGraphicFramePr>
@@ -1474,7 +1273,7 @@
                   <pic:spPr>
                     <a:xfrm>
                       <a:off x="0" y="0"/>
-                      <a:ext cx="5274310" cy="2174875"/>
+                      <a:ext cx="4404041" cy="3774665"/>
                     </a:xfrm>
                     <a:prstGeom prst="rect">
                       <a:avLst/>
@@ -1489,6 +1288,89 @@
     </w:p>
     <w:p/>
     <w:p>
+      <w:r>
+        <w:rPr>
+          <w:rFonts w:hint="eastAsia"/>
+        </w:rPr>
+        <w:t xml:space="preserve">Note: </w:t>
+      </w:r>
+    </w:p>
+    <w:p>
+      <w:r>
+        <w:tab/>
+      </w:r>
+      <w:r>
+        <w:rPr>
+          <w:rFonts w:hint="eastAsia"/>
+        </w:rPr>
+        <w:t>需要事先匯入</w:t>
+      </w:r>
+      <w:r>
+        <w:rPr>
+          <w:rFonts w:hint="eastAsia"/>
+        </w:rPr>
+        <w:t xml:space="preserve"> </w:t>
+      </w:r>
+      <w:proofErr w:type="spellStart"/>
+      <w:r>
+        <w:t>ArduinoJSON</w:t>
+      </w:r>
+      <w:proofErr w:type="spellEnd"/>
+      <w:r>
+        <w:t xml:space="preserve"> </w:t>
+      </w:r>
+      <w:r>
+        <w:rPr>
+          <w:rFonts w:hint="eastAsia"/>
+        </w:rPr>
+        <w:t>程式庫</w:t>
+      </w:r>
+    </w:p>
+    <w:p/>
+    <w:tbl>
+      <w:tblPr>
+        <w:tblStyle w:val="TableGrid"/>
+        <w:tblW w:w="0" w:type="auto"/>
+        <w:tblLook w:val="04A0" w:firstRow="1" w:lastRow="0" w:firstColumn="1" w:lastColumn="0" w:noHBand="0" w:noVBand="1"/>
+      </w:tblPr>
+      <w:tblGrid>
+        <w:gridCol w:w="8296"/>
+      </w:tblGrid>
+      <w:tr>
+        <w:tc>
+          <w:tcPr>
+            <w:tcW w:w="8296" w:type="dxa"/>
+          </w:tcPr>
+          <w:p>
+            <w:r>
+              <w:t>// Set connection information.</w:t>
+            </w:r>
+          </w:p>
+          <w:p>
+            <w:r>
+              <w:t>#define FIREBASE_HOST "arduino-ff0bc.firebaseio.com"</w:t>
+            </w:r>
+          </w:p>
+          <w:p>
+            <w:r>
+              <w:t>#define FIREBASE_AUTH "qGXsCir7KVVbAe2H4DVwWJBgulLThlfHBiA1inqZ"</w:t>
+            </w:r>
+          </w:p>
+          <w:p>
+            <w:r>
+              <w:t>#define WIFI_SSID "505-AP"</w:t>
+            </w:r>
+          </w:p>
+          <w:p>
+            <w:r>
+              <w:t>#define WIFI_PASSWORD "mis505505"</w:t>
+            </w:r>
+          </w:p>
+        </w:tc>
+      </w:tr>
+    </w:tbl>
+    <w:p/>
+    <w:p>
       <w:pPr>
         <w:pStyle w:val="ListParagraph"/>
         <w:numPr>
@@ -1498,7 +1380,7 @@
         <w:ind w:leftChars="0"/>
       </w:pPr>
       <w:r>
-        <w:t>FIREBASE</w:t>
+        <w:t>FIREBASE_HOST</w:t>
       </w:r>
     </w:p>
     <w:p>
@@ -1507,10 +1389,10 @@
           <w:noProof/>
         </w:rPr>
         <w:drawing>
-          <wp:inline distT="0" distB="0" distL="0" distR="0" wp14:anchorId="1D536259" wp14:editId="77A991A0">
-            <wp:extent cx="5274310" cy="2379980"/>
-            <wp:effectExtent l="0" t="0" r="2540" b="1270"/>
-            <wp:docPr id="8" name="Picture 8"/>
+          <wp:inline distT="0" distB="0" distL="0" distR="0" wp14:anchorId="64244A37" wp14:editId="2C59208E">
+            <wp:extent cx="5274310" cy="2174875"/>
+            <wp:effectExtent l="0" t="0" r="2540" b="0"/>
+            <wp:docPr id="9" name="Picture 9"/>
             <wp:cNvGraphicFramePr>
               <a:graphicFrameLocks xmlns:a="http://schemas.openxmlformats.org/drawingml/2006/main" noChangeAspect="1"/>
             </wp:cNvGraphicFramePr>
@@ -1530,6 +1412,62 @@
                   <pic:spPr>
                     <a:xfrm>
                       <a:off x="0" y="0"/>
+                      <a:ext cx="5274310" cy="2174875"/>
+                    </a:xfrm>
+                    <a:prstGeom prst="rect">
+                      <a:avLst/>
+                    </a:prstGeom>
+                  </pic:spPr>
+                </pic:pic>
+              </a:graphicData>
+            </a:graphic>
+          </wp:inline>
+        </w:drawing>
+      </w:r>
+    </w:p>
+    <w:p/>
+    <w:p>
+      <w:pPr>
+        <w:pStyle w:val="ListParagraph"/>
+        <w:numPr>
+          <w:ilvl w:val="0"/>
+          <w:numId w:val="3"/>
+        </w:numPr>
+        <w:ind w:leftChars="0"/>
+      </w:pPr>
+      <w:r>
+        <w:t>FIREBASE</w:t>
+      </w:r>
+    </w:p>
+    <w:p>
+      <w:r>
+        <w:rPr>
+          <w:noProof/>
+        </w:rPr>
+        <w:drawing>
+          <wp:inline distT="0" distB="0" distL="0" distR="0" wp14:anchorId="1D536259" wp14:editId="77A991A0">
+            <wp:extent cx="5274310" cy="2379980"/>
+            <wp:effectExtent l="0" t="0" r="2540" b="1270"/>
+            <wp:docPr id="8" name="Picture 8"/>
+            <wp:cNvGraphicFramePr>
+              <a:graphicFrameLocks xmlns:a="http://schemas.openxmlformats.org/drawingml/2006/main" noChangeAspect="1"/>
+            </wp:cNvGraphicFramePr>
+            <a:graphic xmlns:a="http://schemas.openxmlformats.org/drawingml/2006/main">
+              <a:graphicData uri="http://schemas.openxmlformats.org/drawingml/2006/picture">
+                <pic:pic xmlns:pic="http://schemas.openxmlformats.org/drawingml/2006/picture">
+                  <pic:nvPicPr>
+                    <pic:cNvPr id="1" name=""/>
+                    <pic:cNvPicPr/>
+                  </pic:nvPicPr>
+                  <pic:blipFill>
+                    <a:blip r:embed="rId19"/>
+                    <a:stretch>
+                      <a:fillRect/>
+                    </a:stretch>
+                  </pic:blipFill>
+                  <pic:spPr>
+                    <a:xfrm>
+                      <a:off x="0" y="0"/>
                       <a:ext cx="5274310" cy="2379980"/>
                     </a:xfrm>
                     <a:prstGeom prst="rect">
@@ -1555,9 +1493,6 @@
     <w:p>
       <w:pPr>
         <w:pStyle w:val="Heading1"/>
-        <w:rPr>
-          <w:rFonts w:hint="eastAsia"/>
-        </w:rPr>
       </w:pPr>
       <w:r>
         <w:rPr>
@@ -1868,8 +1803,6 @@
       <w:r>
         <w:t xml:space="preserve">ime stamp </w:t>
       </w:r>
-      <w:bookmarkStart w:id="0" w:name="_GoBack"/>
-      <w:bookmarkEnd w:id="0"/>
     </w:p>
     <w:p>
       <w:pPr>
@@ -2334,13 +2267,7 @@
     </w:p>
     <w:p/>
     <w:p/>
-    <w:p>
-      <w:pPr>
-        <w:rPr>
-          <w:rFonts w:hint="eastAsia"/>
-        </w:rPr>
-      </w:pPr>
-    </w:p>
+    <w:p/>
     <w:p>
       <w:r>
         <w:t>Seesaw</w:t>
@@ -2370,7 +2297,7 @@
       </w:r>
     </w:p>
     <w:p>
-      <w:hyperlink r:id="rId19" w:history="1">
+      <w:hyperlink r:id="rId20" w:history="1">
         <w:r>
           <w:rPr>
             <w:rStyle w:val="Hyperlink"/>
@@ -2584,7 +2511,7 @@
         </w:numPr>
         <w:ind w:leftChars="0"/>
       </w:pPr>
-      <w:hyperlink r:id="rId20" w:history="1">
+      <w:hyperlink r:id="rId21" w:history="1">
         <w:r>
           <w:rPr>
             <w:rStyle w:val="Hyperlink"/>
@@ -2834,7 +2761,7 @@
       </w:r>
     </w:p>
     <w:p>
-      <w:hyperlink r:id="rId21" w:history="1">
+      <w:hyperlink r:id="rId22" w:history="1">
         <w:r>
           <w:rPr>
             <w:rStyle w:val="Hyperlink"/>
@@ -2864,7 +2791,7 @@
                     <pic:cNvPicPr/>
                   </pic:nvPicPr>
                   <pic:blipFill>
-                    <a:blip r:embed="rId22"/>
+                    <a:blip r:embed="rId23"/>
                     <a:stretch>
                       <a:fillRect/>
                     </a:stretch>
@@ -2960,7 +2887,7 @@
                     </pic:cNvPicPr>
                   </pic:nvPicPr>
                   <pic:blipFill>
-                    <a:blip r:embed="rId23">
+                    <a:blip r:embed="rId24">
                       <a:extLst>
                         <a:ext uri="{28A0092B-C50C-407E-A947-70E740481C1C}">
                           <a14:useLocalDpi xmlns:a14="http://schemas.microsoft.com/office/drawing/2010/main" val="0"/>
@@ -3169,7 +3096,7 @@
                     <pic:cNvPicPr/>
                   </pic:nvPicPr>
                   <pic:blipFill>
-                    <a:blip r:embed="rId24"/>
+                    <a:blip r:embed="rId25"/>
                     <a:stretch>
                       <a:fillRect/>
                     </a:stretch>
@@ -3311,66 +3238,6 @@
             <wp:extent cx="5400675" cy="3536950"/>
             <wp:effectExtent l="0" t="0" r="9525" b="6350"/>
             <wp:docPr id="13" name="Picture 13"/>
-            <wp:cNvGraphicFramePr>
-              <a:graphicFrameLocks xmlns:a="http://schemas.openxmlformats.org/drawingml/2006/main" noChangeAspect="1"/>
-            </wp:cNvGraphicFramePr>
-            <a:graphic xmlns:a="http://schemas.openxmlformats.org/drawingml/2006/main">
-              <a:graphicData uri="http://schemas.openxmlformats.org/drawingml/2006/picture">
-                <pic:pic xmlns:pic="http://schemas.openxmlformats.org/drawingml/2006/picture">
-                  <pic:nvPicPr>
-                    <pic:cNvPr id="1" name=""/>
-                    <pic:cNvPicPr/>
-                  </pic:nvPicPr>
-                  <pic:blipFill>
-                    <a:blip r:embed="rId25"/>
-                    <a:stretch>
-                      <a:fillRect/>
-                    </a:stretch>
-                  </pic:blipFill>
-                  <pic:spPr>
-                    <a:xfrm>
-                      <a:off x="0" y="0"/>
-                      <a:ext cx="5413277" cy="3545203"/>
-                    </a:xfrm>
-                    <a:prstGeom prst="rect">
-                      <a:avLst/>
-                    </a:prstGeom>
-                  </pic:spPr>
-                </pic:pic>
-              </a:graphicData>
-            </a:graphic>
-          </wp:inline>
-        </w:drawing>
-      </w:r>
-    </w:p>
-    <w:p/>
-    <w:p/>
-    <w:p>
-      <w:pPr>
-        <w:pStyle w:val="ListParagraph"/>
-        <w:numPr>
-          <w:ilvl w:val="0"/>
-          <w:numId w:val="8"/>
-        </w:numPr>
-        <w:ind w:leftChars="0"/>
-      </w:pPr>
-      <w:r>
-        <w:rPr>
-          <w:rFonts w:hint="eastAsia"/>
-        </w:rPr>
-        <w:t xml:space="preserve">Example </w:t>
-      </w:r>
-    </w:p>
-    <w:p>
-      <w:r>
-        <w:rPr>
-          <w:noProof/>
-        </w:rPr>
-        <w:drawing>
-          <wp:inline distT="0" distB="0" distL="0" distR="0" wp14:anchorId="75DCB766" wp14:editId="6502DA79">
-            <wp:extent cx="5266667" cy="5409524"/>
-            <wp:effectExtent l="0" t="0" r="0" b="1270"/>
-            <wp:docPr id="12" name="Picture 12"/>
             <wp:cNvGraphicFramePr>
               <a:graphicFrameLocks xmlns:a="http://schemas.openxmlformats.org/drawingml/2006/main" noChangeAspect="1"/>
             </wp:cNvGraphicFramePr>
@@ -3390,6 +3257,66 @@
                   <pic:spPr>
                     <a:xfrm>
                       <a:off x="0" y="0"/>
+                      <a:ext cx="5413277" cy="3545203"/>
+                    </a:xfrm>
+                    <a:prstGeom prst="rect">
+                      <a:avLst/>
+                    </a:prstGeom>
+                  </pic:spPr>
+                </pic:pic>
+              </a:graphicData>
+            </a:graphic>
+          </wp:inline>
+        </w:drawing>
+      </w:r>
+    </w:p>
+    <w:p/>
+    <w:p/>
+    <w:p>
+      <w:pPr>
+        <w:pStyle w:val="ListParagraph"/>
+        <w:numPr>
+          <w:ilvl w:val="0"/>
+          <w:numId w:val="8"/>
+        </w:numPr>
+        <w:ind w:leftChars="0"/>
+      </w:pPr>
+      <w:r>
+        <w:rPr>
+          <w:rFonts w:hint="eastAsia"/>
+        </w:rPr>
+        <w:t xml:space="preserve">Example </w:t>
+      </w:r>
+    </w:p>
+    <w:p>
+      <w:r>
+        <w:rPr>
+          <w:noProof/>
+        </w:rPr>
+        <w:drawing>
+          <wp:inline distT="0" distB="0" distL="0" distR="0" wp14:anchorId="75DCB766" wp14:editId="6502DA79">
+            <wp:extent cx="5266667" cy="5409524"/>
+            <wp:effectExtent l="0" t="0" r="0" b="1270"/>
+            <wp:docPr id="12" name="Picture 12"/>
+            <wp:cNvGraphicFramePr>
+              <a:graphicFrameLocks xmlns:a="http://schemas.openxmlformats.org/drawingml/2006/main" noChangeAspect="1"/>
+            </wp:cNvGraphicFramePr>
+            <a:graphic xmlns:a="http://schemas.openxmlformats.org/drawingml/2006/main">
+              <a:graphicData uri="http://schemas.openxmlformats.org/drawingml/2006/picture">
+                <pic:pic xmlns:pic="http://schemas.openxmlformats.org/drawingml/2006/picture">
+                  <pic:nvPicPr>
+                    <pic:cNvPr id="1" name=""/>
+                    <pic:cNvPicPr/>
+                  </pic:nvPicPr>
+                  <pic:blipFill>
+                    <a:blip r:embed="rId27"/>
+                    <a:stretch>
+                      <a:fillRect/>
+                    </a:stretch>
+                  </pic:blipFill>
+                  <pic:spPr>
+                    <a:xfrm>
+                      <a:off x="0" y="0"/>
                       <a:ext cx="5266667" cy="5409524"/>
                     </a:xfrm>
                     <a:prstGeom prst="rect">
@@ -3414,6 +3341,11 @@
     </w:p>
     <w:p/>
     <w:p>
+      <w:pPr>
+        <w:pStyle w:val="Heading1"/>
+      </w:pPr>
+      <w:bookmarkStart w:id="0" w:name="_GoBack"/>
+      <w:bookmarkEnd w:id="0"/>
       <w:r>
         <w:rPr>
           <w:rFonts w:hint="eastAsia"/>
@@ -3430,9 +3362,6 @@
           <w:numId w:val="9"/>
         </w:numPr>
         <w:ind w:leftChars="0"/>
-        <w:rPr>
-          <w:rFonts w:hint="eastAsia"/>
-        </w:rPr>
       </w:pPr>
       <w:r>
         <w:rPr>
@@ -3453,7 +3382,7 @@
       <w:pPr>
         <w:ind w:firstLine="480"/>
       </w:pPr>
-      <w:hyperlink r:id="rId27" w:history="1">
+      <w:hyperlink r:id="rId28" w:history="1">
         <w:r>
           <w:rPr>
             <w:rStyle w:val="Hyperlink"/>
@@ -3465,9 +3394,6 @@
     <w:p>
       <w:pPr>
         <w:ind w:firstLine="480"/>
-        <w:rPr>
-          <w:rFonts w:hint="eastAsia"/>
-        </w:rPr>
       </w:pPr>
     </w:p>
     <w:p>
@@ -3495,9 +3421,22 @@
     <w:p>
       <w:pPr>
         <w:ind w:leftChars="100" w:left="240"/>
-        <w:rPr>
-          <w:rFonts w:hint="eastAsia"/>
-        </w:rPr>
+      </w:pPr>
+      <w:r>
+        <w:t>SCL -&gt; D1</w:t>
+      </w:r>
+    </w:p>
+    <w:p>
+      <w:pPr>
+        <w:ind w:leftChars="100" w:left="240"/>
+      </w:pPr>
+      <w:r>
+        <w:t>SDA -&gt;D2</w:t>
+      </w:r>
+    </w:p>
+    <w:p>
+      <w:pPr>
+        <w:ind w:leftChars="100" w:left="240"/>
       </w:pPr>
       <w:r>
         <w:rPr>
@@ -3519,18 +3458,44 @@
         <w:ind w:leftChars="100" w:left="240"/>
       </w:pPr>
       <w:r>
-        <w:t>SCL -&gt; D1</w:t>
-      </w:r>
-    </w:p>
-    <w:p>
-      <w:pPr>
-        <w:ind w:leftChars="100" w:left="240"/>
-        <w:rPr>
-          <w:rFonts w:hint="eastAsia"/>
-        </w:rPr>
-      </w:pPr>
-      <w:r>
-        <w:t>SDA -&gt;D2</w:t>
+        <w:rPr>
+          <w:noProof/>
+        </w:rPr>
+        <w:drawing>
+          <wp:inline distT="0" distB="0" distL="0" distR="0" wp14:anchorId="4DB981DF" wp14:editId="6E6F112B">
+            <wp:extent cx="5274310" cy="2877820"/>
+            <wp:effectExtent l="0" t="0" r="2540" b="0"/>
+            <wp:docPr id="14" name="Picture 14"/>
+            <wp:cNvGraphicFramePr>
+              <a:graphicFrameLocks xmlns:a="http://schemas.openxmlformats.org/drawingml/2006/main" noChangeAspect="1"/>
+            </wp:cNvGraphicFramePr>
+            <a:graphic xmlns:a="http://schemas.openxmlformats.org/drawingml/2006/main">
+              <a:graphicData uri="http://schemas.openxmlformats.org/drawingml/2006/picture">
+                <pic:pic xmlns:pic="http://schemas.openxmlformats.org/drawingml/2006/picture">
+                  <pic:nvPicPr>
+                    <pic:cNvPr id="1" name=""/>
+                    <pic:cNvPicPr/>
+                  </pic:nvPicPr>
+                  <pic:blipFill>
+                    <a:blip r:embed="rId29"/>
+                    <a:stretch>
+                      <a:fillRect/>
+                    </a:stretch>
+                  </pic:blipFill>
+                  <pic:spPr>
+                    <a:xfrm>
+                      <a:off x="0" y="0"/>
+                      <a:ext cx="5274310" cy="2877820"/>
+                    </a:xfrm>
+                    <a:prstGeom prst="rect">
+                      <a:avLst/>
+                    </a:prstGeom>
+                  </pic:spPr>
+                </pic:pic>
+              </a:graphicData>
+            </a:graphic>
+          </wp:inline>
+        </w:drawing>
       </w:r>
     </w:p>
     <w:sectPr>

</xml_diff>